<commit_message>
proposal draft - introdcution & methodology
</commit_message>
<xml_diff>
--- a/Project Proposal.docx
+++ b/Project Proposal.docx
@@ -958,6 +958,13 @@
             <w:t>Project Method</w:t>
           </w:r>
           <w:r>
+            <w:rPr>
+              <w:b/>
+              <w:bCs/>
+            </w:rPr>
+            <w:t>ology</w:t>
+          </w:r>
+          <w:r>
             <w:ptab w:relativeTo="margin" w:alignment="right" w:leader="dot"/>
           </w:r>
           <w:r>
@@ -975,7 +982,13 @@
             <w:ind w:left="1080" w:firstLine="360"/>
           </w:pPr>
           <w:r>
-            <w:t>Phase One: Preparation</w:t>
+            <w:t xml:space="preserve">Phase One: </w:t>
+          </w:r>
+          <w:r>
+            <w:t xml:space="preserve">Data </w:t>
+          </w:r>
+          <w:r>
+            <w:t>Preparation</w:t>
           </w:r>
           <w:r>
             <w:ptab w:relativeTo="margin" w:alignment="right" w:leader="dot"/>
@@ -991,7 +1004,13 @@
             <w:ind w:left="1080" w:firstLine="360"/>
           </w:pPr>
           <w:r>
-            <w:t>Phase Two: Analysis</w:t>
+            <w:t xml:space="preserve">Phase Two: </w:t>
+          </w:r>
+          <w:r>
+            <w:t xml:space="preserve">Data </w:t>
+          </w:r>
+          <w:r>
+            <w:t>Analysis</w:t>
           </w:r>
           <w:r>
             <w:ptab w:relativeTo="margin" w:alignment="right" w:leader="dot"/>
@@ -1007,7 +1026,13 @@
             <w:ind w:left="1080" w:firstLine="360"/>
           </w:pPr>
           <w:r>
-            <w:t>Phase Three: Reflection</w:t>
+            <w:t xml:space="preserve">Phase Three: </w:t>
+          </w:r>
+          <w:r>
+            <w:t xml:space="preserve">Results </w:t>
+          </w:r>
+          <w:r>
+            <w:t>Reflection</w:t>
           </w:r>
           <w:r>
             <w:ptab w:relativeTo="margin" w:alignment="right" w:leader="dot"/>
@@ -1023,7 +1048,13 @@
             <w:ind w:left="1080" w:firstLine="360"/>
           </w:pPr>
           <w:r>
-            <w:t>Phase Four: Dissemination</w:t>
+            <w:t xml:space="preserve">Phase Four: </w:t>
+          </w:r>
+          <w:r>
+            <w:t xml:space="preserve">Results </w:t>
+          </w:r>
+          <w:r>
+            <w:t>Dissemination</w:t>
           </w:r>
           <w:r>
             <w:ptab w:relativeTo="margin" w:alignment="right" w:leader="dot"/>
@@ -1198,8 +1229,6 @@
             </w:rPr>
             <w:t>x: Project Proposal Statement – Supervisor Sign-Off</w:t>
           </w:r>
-          <w:bookmarkStart w:id="0" w:name="_GoBack"/>
-          <w:bookmarkEnd w:id="0"/>
         </w:p>
         <w:p>
           <w:pPr>
@@ -1560,7 +1589,22 @@
         <w:t>).</w:t>
       </w:r>
       <w:r>
-        <w:t xml:space="preserve"> The prediction value with this error rate</w:t>
+        <w:t xml:space="preserve"> </w:t>
+      </w:r>
+      <w:r>
+        <w:t>As a result, t</w:t>
+      </w:r>
+      <w:r>
+        <w:t xml:space="preserve">he prediction </w:t>
+      </w:r>
+      <w:r>
+        <w:t xml:space="preserve">home </w:t>
+      </w:r>
+      <w:r>
+        <w:t xml:space="preserve">value </w:t>
+      </w:r>
+      <w:r>
+        <w:t>on Zestimate</w:t>
       </w:r>
       <w:r>
         <w:t xml:space="preserve"> might cause the potential home buyers to </w:t>
@@ -1581,7 +1625,13 @@
         <w:t>, the less visitor resulting from the</w:t>
       </w:r>
       <w:r>
-        <w:t xml:space="preserve"> worse home value estimate service will lead to the decrease </w:t>
+        <w:t xml:space="preserve"> </w:t>
+      </w:r>
+      <w:r>
+        <w:t>inaccurate</w:t>
+      </w:r>
+      <w:r>
+        <w:t xml:space="preserve"> home value estimate service will lead to the decrease </w:t>
       </w:r>
       <w:r>
         <w:t>of</w:t>
@@ -1590,61 +1640,108 @@
         <w:t xml:space="preserve"> </w:t>
       </w:r>
       <w:r>
+        <w:t>Zillow’s</w:t>
+      </w:r>
+      <w:r>
+        <w:t xml:space="preserve"> </w:t>
+      </w:r>
+      <w:r>
+        <w:t>revenue resulting from the less commercial advertiser</w:t>
+      </w:r>
+      <w:r>
+        <w:t xml:space="preserve"> on its</w:t>
+      </w:r>
+      <w:r>
+        <w:t xml:space="preserve"> site. </w:t>
+      </w:r>
+      <w:r>
+        <w:t xml:space="preserve"> </w:t>
+      </w:r>
+      <w:r>
+        <w:t xml:space="preserve">Therefore, </w:t>
+      </w:r>
+      <w:r>
+        <w:t xml:space="preserve">it is a critical issue for Zillow </w:t>
+      </w:r>
+      <w:r>
+        <w:t xml:space="preserve">to improve the accuracy </w:t>
+      </w:r>
+      <w:r>
+        <w:t>of Zestimate</w:t>
+      </w:r>
+      <w:r>
+        <w:t xml:space="preserve"> by finding a more effective home value prediction model</w:t>
+      </w:r>
+      <w:r>
+        <w:t>. This is also the reason why</w:t>
+      </w:r>
+      <w:r>
+        <w:t xml:space="preserve"> Zillow posted</w:t>
+      </w:r>
+      <w:r>
+        <w:t xml:space="preserve"> this </w:t>
+      </w:r>
+      <w:r>
+        <w:t>problem</w:t>
+      </w:r>
+      <w:r>
+        <w:t xml:space="preserve"> </w:t>
+      </w:r>
+      <w:r>
+        <w:t>a challenge with</w:t>
+      </w:r>
+      <w:r>
+        <w:t xml:space="preserve"> </w:t>
+      </w:r>
+      <w:r>
+        <w:t>a prize up to $1</w:t>
+      </w:r>
+      <w:r>
+        <w:t>.</w:t>
+      </w:r>
+      <w:r>
+        <w:t>2million</w:t>
+      </w:r>
+      <w:r>
+        <w:t>s</w:t>
+      </w:r>
+      <w:r>
+        <w:t xml:space="preserve"> on</w:t>
+      </w:r>
+      <w:r>
+        <w:t xml:space="preserve"> </w:t>
+      </w:r>
+      <w:r>
         <w:t xml:space="preserve">the </w:t>
       </w:r>
       <w:r>
-        <w:t>revenue of Zillow resulting from the less commercial advertiser</w:t>
-      </w:r>
-      <w:r>
-        <w:t xml:space="preserve"> on its</w:t>
-      </w:r>
-      <w:r>
-        <w:t xml:space="preserve"> site. </w:t>
+        <w:t xml:space="preserve">data science platform Kaggle.com to allow global data scientists </w:t>
+      </w:r>
+      <w:r>
+        <w:t>for competing</w:t>
       </w:r>
       <w:r>
         <w:t xml:space="preserve"> </w:t>
       </w:r>
       <w:r>
-        <w:t xml:space="preserve">Therefore, </w:t>
-      </w:r>
-      <w:r>
-        <w:t xml:space="preserve">it is a critical issue for Zillow </w:t>
-      </w:r>
-      <w:r>
-        <w:t xml:space="preserve">to improve the accuracy </w:t>
-      </w:r>
-      <w:r>
-        <w:t>of Zestimate</w:t>
-      </w:r>
-      <w:r>
-        <w:t xml:space="preserve"> by finding a more effective home value prediction model</w:t>
-      </w:r>
-      <w:r>
-        <w:t>. This is also the reason why</w:t>
-      </w:r>
-      <w:r>
-        <w:t xml:space="preserve"> Zillow posted</w:t>
-      </w:r>
-      <w:r>
-        <w:t xml:space="preserve"> this issue </w:t>
-      </w:r>
-      <w:r>
-        <w:t>a challenge with</w:t>
-      </w:r>
-      <w:r>
-        <w:t xml:space="preserve"> </w:t>
-      </w:r>
-      <w:r>
-        <w:t>a prize up to $12 million on</w:t>
-      </w:r>
-      <w:r>
-        <w:t xml:space="preserve"> data science platform Kaggle.com to allow global data scientists </w:t>
-      </w:r>
-      <w:r>
-        <w:t>for competing</w:t>
-      </w:r>
-      <w:r>
-        <w:t>.</w:t>
+        <w:t>(</w:t>
+      </w:r>
+      <w:r>
+        <w:rPr>
+          <w:color w:val="FF0000"/>
+        </w:rPr>
+        <w:t xml:space="preserve">Kaggle Inc., </w:t>
+      </w:r>
+      <w:proofErr w:type="spellStart"/>
+      <w:r>
+        <w:rPr>
+          <w:color w:val="FF0000"/>
+        </w:rPr>
+        <w:t>n.d.</w:t>
+      </w:r>
+      <w:proofErr w:type="spellEnd"/>
+      <w:r>
+        <w:t>).</w:t>
       </w:r>
       <w:r>
         <w:t xml:space="preserve"> </w:t>
@@ -1848,7 +1945,7 @@
         <w:rPr>
           <w:b/>
           <w:bCs/>
-          <w:color w:val="4472C4" w:themeColor="accent5"/>
+          <w:color w:val="000000" w:themeColor="text1"/>
         </w:rPr>
       </w:pPr>
       <w:proofErr w:type="spellStart"/>
@@ -1856,7 +1953,7 @@
         <w:rPr>
           <w:b/>
           <w:bCs/>
-          <w:color w:val="4472C4" w:themeColor="accent5"/>
+          <w:color w:val="000000" w:themeColor="text1"/>
         </w:rPr>
         <w:lastRenderedPageBreak/>
         <w:t>MoSCow</w:t>
@@ -1866,7 +1963,7 @@
         <w:rPr>
           <w:b/>
           <w:bCs/>
-          <w:color w:val="4472C4" w:themeColor="accent5"/>
+          <w:color w:val="000000" w:themeColor="text1"/>
         </w:rPr>
         <w:t xml:space="preserve"> </w:t>
       </w:r>
@@ -1874,7 +1971,7 @@
         <w:rPr>
           <w:b/>
           <w:bCs/>
-          <w:color w:val="4472C4" w:themeColor="accent5"/>
+          <w:color w:val="000000" w:themeColor="text1"/>
         </w:rPr>
         <w:t>Prioritised Requirement List</w:t>
       </w:r>
@@ -1895,10 +1992,10 @@
       </w:tblPr>
       <w:tblGrid>
         <w:gridCol w:w="414"/>
-        <w:gridCol w:w="3802"/>
+        <w:gridCol w:w="3799"/>
         <w:gridCol w:w="892"/>
         <w:gridCol w:w="783"/>
-        <w:gridCol w:w="3125"/>
+        <w:gridCol w:w="3128"/>
       </w:tblGrid>
       <w:tr>
         <w:trPr>
@@ -1919,7 +2016,7 @@
                 <w:bCs/>
                 <w:i/>
                 <w:iCs/>
-                <w:color w:val="4472C4" w:themeColor="accent5"/>
+                <w:color w:val="000000" w:themeColor="text1"/>
               </w:rPr>
             </w:pPr>
             <w:r>
@@ -1928,7 +2025,7 @@
                 <w:bCs/>
                 <w:i/>
                 <w:iCs/>
-                <w:color w:val="4472C4" w:themeColor="accent5"/>
+                <w:color w:val="000000" w:themeColor="text1"/>
               </w:rPr>
               <w:t>ID</w:t>
             </w:r>
@@ -1949,7 +2046,7 @@
                 <w:bCs/>
                 <w:i/>
                 <w:iCs/>
-                <w:color w:val="4472C4" w:themeColor="accent5"/>
+                <w:color w:val="000000" w:themeColor="text1"/>
               </w:rPr>
             </w:pPr>
             <w:r>
@@ -1958,7 +2055,7 @@
                 <w:bCs/>
                 <w:i/>
                 <w:iCs/>
-                <w:color w:val="4472C4" w:themeColor="accent5"/>
+                <w:color w:val="000000" w:themeColor="text1"/>
               </w:rPr>
               <w:t>Requirement List</w:t>
             </w:r>
@@ -1968,7 +2065,7 @@
                 <w:bCs/>
                 <w:i/>
                 <w:iCs/>
-                <w:color w:val="4472C4" w:themeColor="accent5"/>
+                <w:color w:val="000000" w:themeColor="text1"/>
               </w:rPr>
               <w:t xml:space="preserve"> (</w:t>
             </w:r>
@@ -1978,7 +2075,7 @@
                 <w:bCs/>
                 <w:i/>
                 <w:iCs/>
-                <w:color w:val="FF0000"/>
+                <w:color w:val="000000" w:themeColor="text1"/>
               </w:rPr>
               <w:t>Kaggle</w:t>
             </w:r>
@@ -1988,7 +2085,7 @@
                 <w:bCs/>
                 <w:i/>
                 <w:iCs/>
-                <w:color w:val="FF0000"/>
+                <w:color w:val="000000" w:themeColor="text1"/>
               </w:rPr>
               <w:t xml:space="preserve"> Inc., </w:t>
             </w:r>
@@ -1999,7 +2096,7 @@
                 <w:bCs/>
                 <w:i/>
                 <w:iCs/>
-                <w:color w:val="FF0000"/>
+                <w:color w:val="000000" w:themeColor="text1"/>
               </w:rPr>
               <w:t>n.d.</w:t>
             </w:r>
@@ -2010,7 +2107,7 @@
                 <w:bCs/>
                 <w:i/>
                 <w:iCs/>
-                <w:color w:val="4472C4" w:themeColor="accent5"/>
+                <w:color w:val="000000" w:themeColor="text1"/>
               </w:rPr>
               <w:t>)</w:t>
             </w:r>
@@ -2031,7 +2128,7 @@
                 <w:bCs/>
                 <w:i/>
                 <w:iCs/>
-                <w:color w:val="4472C4" w:themeColor="accent5"/>
+                <w:color w:val="000000" w:themeColor="text1"/>
               </w:rPr>
             </w:pPr>
             <w:r>
@@ -2040,7 +2137,7 @@
                 <w:bCs/>
                 <w:i/>
                 <w:iCs/>
-                <w:color w:val="4472C4" w:themeColor="accent5"/>
+                <w:color w:val="000000" w:themeColor="text1"/>
               </w:rPr>
               <w:t>Priority</w:t>
             </w:r>
@@ -2061,7 +2158,7 @@
                 <w:bCs/>
                 <w:i/>
                 <w:iCs/>
-                <w:color w:val="4472C4" w:themeColor="accent5"/>
+                <w:color w:val="000000" w:themeColor="text1"/>
               </w:rPr>
             </w:pPr>
             <w:r>
@@ -2070,7 +2167,7 @@
                 <w:bCs/>
                 <w:i/>
                 <w:iCs/>
-                <w:color w:val="4472C4" w:themeColor="accent5"/>
+                <w:color w:val="000000" w:themeColor="text1"/>
               </w:rPr>
               <w:t>Points</w:t>
             </w:r>
@@ -2091,7 +2188,7 @@
                 <w:bCs/>
                 <w:i/>
                 <w:iCs/>
-                <w:color w:val="4472C4" w:themeColor="accent5"/>
+                <w:color w:val="000000" w:themeColor="text1"/>
               </w:rPr>
             </w:pPr>
             <w:r>
@@ -2100,7 +2197,7 @@
                 <w:bCs/>
                 <w:i/>
                 <w:iCs/>
-                <w:color w:val="4472C4" w:themeColor="accent5"/>
+                <w:color w:val="000000" w:themeColor="text1"/>
               </w:rPr>
               <w:t>Reason</w:t>
             </w:r>
@@ -2284,7 +2381,13 @@
               <w:rPr>
                 <w:color w:val="4472C4" w:themeColor="accent5"/>
               </w:rPr>
-              <w:t>points: October, November and December for both 2016 and 2017. R markdown file or Python file is required for indicating the data analysis.</w:t>
+              <w:t>points: October, November and December for both 2016 and 2017. R markdown file or Python file is required f</w:t>
+            </w:r>
+            <w:r>
+              <w:rPr>
+                <w:color w:val="4472C4" w:themeColor="accent5"/>
+              </w:rPr>
+              <w:t>or producing the data analysis report and prediction model.</w:t>
             </w:r>
           </w:p>
         </w:tc>
@@ -2395,6 +2498,12 @@
                 <w:color w:val="4472C4" w:themeColor="accent5"/>
               </w:rPr>
               <w:t xml:space="preserve"> prediction cannot be shown.</w:t>
+            </w:r>
+            <w:r>
+              <w:rPr>
+                <w:color w:val="4472C4" w:themeColor="accent5"/>
+              </w:rPr>
+              <w:t xml:space="preserve"> Neither does the data analysis reproduction.</w:t>
             </w:r>
           </w:p>
         </w:tc>
@@ -2519,13 +2628,37 @@
               <w:rPr>
                 <w:color w:val="4472C4" w:themeColor="accent5"/>
               </w:rPr>
-              <w:t>utcomes should be</w:t>
-            </w:r>
-            <w:r>
-              <w:rPr>
-                <w:color w:val="4472C4" w:themeColor="accent5"/>
-              </w:rPr>
-              <w:t xml:space="preserve"> submitted as per requirement.</w:t>
+              <w:t>ut</w:t>
+            </w:r>
+            <w:r>
+              <w:rPr>
+                <w:color w:val="4472C4" w:themeColor="accent5"/>
+              </w:rPr>
+              <w:t>put</w:t>
+            </w:r>
+            <w:r>
+              <w:rPr>
+                <w:color w:val="4472C4" w:themeColor="accent5"/>
+              </w:rPr>
+              <w:t>s should be</w:t>
+            </w:r>
+            <w:r>
+              <w:rPr>
+                <w:color w:val="4472C4" w:themeColor="accent5"/>
+              </w:rPr>
+              <w:t xml:space="preserve"> submitted </w:t>
+            </w:r>
+            <w:r>
+              <w:rPr>
+                <w:color w:val="4472C4" w:themeColor="accent5"/>
+              </w:rPr>
+              <w:t>on time</w:t>
+            </w:r>
+            <w:r>
+              <w:rPr>
+                <w:color w:val="4472C4" w:themeColor="accent5"/>
+              </w:rPr>
+              <w:t>.</w:t>
             </w:r>
             <w:r>
               <w:rPr>
@@ -2662,7 +2795,19 @@
               <w:rPr>
                 <w:color w:val="4472C4" w:themeColor="accent5"/>
               </w:rPr>
-              <w:t>Data analysis is aimed to find out the valuable data and their correlations.</w:t>
+              <w:t>Data analysis is aimed to</w:t>
+            </w:r>
+            <w:r>
+              <w:rPr>
+                <w:color w:val="4472C4" w:themeColor="accent5"/>
+              </w:rPr>
+              <w:t xml:space="preserve"> exploring the depth insight of the datasets</w:t>
+            </w:r>
+            <w:r>
+              <w:rPr>
+                <w:color w:val="4472C4" w:themeColor="accent5"/>
+              </w:rPr>
+              <w:t>.</w:t>
             </w:r>
           </w:p>
         </w:tc>
@@ -3025,7 +3170,19 @@
               <w:rPr>
                 <w:color w:val="4472C4" w:themeColor="accent5"/>
               </w:rPr>
-              <w:t xml:space="preserve">This is based on the willing of participants. </w:t>
+              <w:t>This is based on the willing</w:t>
+            </w:r>
+            <w:r>
+              <w:rPr>
+                <w:color w:val="4472C4" w:themeColor="accent5"/>
+              </w:rPr>
+              <w:t>ness</w:t>
+            </w:r>
+            <w:r>
+              <w:rPr>
+                <w:color w:val="4472C4" w:themeColor="accent5"/>
+              </w:rPr>
+              <w:t xml:space="preserve"> of participants. </w:t>
             </w:r>
           </w:p>
         </w:tc>
@@ -3363,19 +3520,13 @@
         <w:t>Data Analysis Workflow</w:t>
       </w:r>
       <w:r>
-        <w:t xml:space="preserve"> below indicates the </w:t>
-      </w:r>
-      <w:r>
-        <w:t>commonly four phases</w:t>
+        <w:t xml:space="preserve"> below indicates the commonly four phases</w:t>
       </w:r>
       <w:r>
         <w:t xml:space="preserve"> </w:t>
       </w:r>
       <w:r>
-        <w:t>with totally eight steps involved in the workflow for facilitating data analysis project</w:t>
-      </w:r>
-      <w:r>
-        <w:t xml:space="preserve">. </w:t>
+        <w:t xml:space="preserve">with totally eight steps involved in the workflow for facilitating data analysis project. </w:t>
       </w:r>
       <w:r>
         <w:t xml:space="preserve">The four phases are </w:t>
@@ -3447,7 +3598,13 @@
         <w:t xml:space="preserve"> outcomes</w:t>
       </w:r>
       <w:r>
-        <w:t xml:space="preserve"> by continuing adjusting the experiments with collecting the helpful feedbacks from the supervisor or comparing various outputs value</w:t>
+        <w:t xml:space="preserve"> by continuing adjusting the experiments with collecting the helpful feedbacks from the supervisor </w:t>
+      </w:r>
+      <w:r>
+        <w:t xml:space="preserve">and </w:t>
+      </w:r>
+      <w:r>
+        <w:t>comparing various outputs value</w:t>
       </w:r>
       <w:r>
         <w:t>.</w:t>
@@ -3462,10 +3619,13 @@
         <w:t xml:space="preserve">        </w:t>
       </w:r>
       <w:r>
-        <w:t xml:space="preserve">As to the detail </w:t>
-      </w:r>
-      <w:r>
-        <w:t xml:space="preserve">description of the </w:t>
+        <w:t>As to the detail</w:t>
+      </w:r>
+      <w:r>
+        <w:t>s</w:t>
+      </w:r>
+      <w:r>
+        <w:t xml:space="preserve"> of the </w:t>
       </w:r>
       <w:r>
         <w:t xml:space="preserve">project </w:t>
@@ -3499,14 +3659,14 @@
         <w:rPr>
           <w:b/>
           <w:bCs/>
-          <w:color w:val="4472C4" w:themeColor="accent5"/>
+          <w:color w:val="000000" w:themeColor="text1"/>
         </w:rPr>
       </w:pPr>
       <w:r>
         <w:rPr>
           <w:b/>
           <w:bCs/>
-          <w:color w:val="4472C4" w:themeColor="accent5"/>
+          <w:color w:val="000000" w:themeColor="text1"/>
         </w:rPr>
         <w:t>Data Analysis Workflow</w:t>
       </w:r>
@@ -3536,14 +3696,14 @@
               <w:rPr>
                 <w:b/>
                 <w:i/>
-                <w:color w:val="4472C4" w:themeColor="accent5"/>
+                <w:color w:val="000000" w:themeColor="text1"/>
               </w:rPr>
             </w:pPr>
             <w:r>
               <w:rPr>
                 <w:b/>
                 <w:i/>
-                <w:color w:val="4472C4" w:themeColor="accent5"/>
+                <w:color w:val="000000" w:themeColor="text1"/>
               </w:rPr>
               <w:t>Phase One</w:t>
             </w:r>
@@ -3555,24 +3715,16 @@
               <w:rPr>
                 <w:b/>
                 <w:i/>
-                <w:color w:val="4472C4" w:themeColor="accent5"/>
+                <w:color w:val="000000" w:themeColor="text1"/>
               </w:rPr>
             </w:pPr>
             <w:r>
               <w:rPr>
                 <w:b/>
                 <w:i/>
-                <w:color w:val="4472C4" w:themeColor="accent5"/>
-              </w:rPr>
-              <w:t xml:space="preserve">Data </w:t>
-            </w:r>
-            <w:r>
-              <w:rPr>
-                <w:b/>
-                <w:i/>
-                <w:color w:val="4472C4" w:themeColor="accent5"/>
-              </w:rPr>
-              <w:t>Preparation</w:t>
+                <w:color w:val="000000" w:themeColor="text1"/>
+              </w:rPr>
+              <w:t>Data Preparation</w:t>
             </w:r>
           </w:p>
         </w:tc>
@@ -3588,14 +3740,14 @@
               <w:rPr>
                 <w:b/>
                 <w:i/>
-                <w:color w:val="4472C4" w:themeColor="accent5"/>
+                <w:color w:val="000000" w:themeColor="text1"/>
               </w:rPr>
             </w:pPr>
             <w:r>
               <w:rPr>
                 <w:b/>
                 <w:i/>
-                <w:color w:val="4472C4" w:themeColor="accent5"/>
+                <w:color w:val="000000" w:themeColor="text1"/>
               </w:rPr>
               <w:t>Phase Two</w:t>
             </w:r>
@@ -3607,24 +3759,16 @@
               <w:rPr>
                 <w:b/>
                 <w:i/>
-                <w:color w:val="4472C4" w:themeColor="accent5"/>
+                <w:color w:val="000000" w:themeColor="text1"/>
               </w:rPr>
             </w:pPr>
             <w:r>
               <w:rPr>
                 <w:b/>
                 <w:i/>
-                <w:color w:val="4472C4" w:themeColor="accent5"/>
-              </w:rPr>
-              <w:t xml:space="preserve">Data </w:t>
-            </w:r>
-            <w:r>
-              <w:rPr>
-                <w:b/>
-                <w:i/>
-                <w:color w:val="4472C4" w:themeColor="accent5"/>
-              </w:rPr>
-              <w:t>Analysis</w:t>
+                <w:color w:val="000000" w:themeColor="text1"/>
+              </w:rPr>
+              <w:t>Data Analysis</w:t>
             </w:r>
           </w:p>
         </w:tc>
@@ -3640,14 +3784,14 @@
               <w:rPr>
                 <w:b/>
                 <w:i/>
-                <w:color w:val="4472C4" w:themeColor="accent5"/>
+                <w:color w:val="000000" w:themeColor="text1"/>
               </w:rPr>
             </w:pPr>
             <w:r>
               <w:rPr>
                 <w:b/>
                 <w:i/>
-                <w:color w:val="4472C4" w:themeColor="accent5"/>
+                <w:color w:val="000000" w:themeColor="text1"/>
               </w:rPr>
               <w:t>Phase Three</w:t>
             </w:r>
@@ -3659,24 +3803,16 @@
               <w:rPr>
                 <w:b/>
                 <w:i/>
-                <w:color w:val="4472C4" w:themeColor="accent5"/>
+                <w:color w:val="000000" w:themeColor="text1"/>
               </w:rPr>
             </w:pPr>
             <w:r>
               <w:rPr>
                 <w:b/>
                 <w:i/>
-                <w:color w:val="4472C4" w:themeColor="accent5"/>
-              </w:rPr>
-              <w:t xml:space="preserve">Results </w:t>
-            </w:r>
-            <w:r>
-              <w:rPr>
-                <w:b/>
-                <w:i/>
-                <w:color w:val="4472C4" w:themeColor="accent5"/>
-              </w:rPr>
-              <w:t>Reflection</w:t>
+                <w:color w:val="000000" w:themeColor="text1"/>
+              </w:rPr>
+              <w:t>Results Reflection</w:t>
             </w:r>
           </w:p>
         </w:tc>
@@ -3692,14 +3828,14 @@
               <w:rPr>
                 <w:b/>
                 <w:i/>
-                <w:color w:val="4472C4" w:themeColor="accent5"/>
+                <w:color w:val="000000" w:themeColor="text1"/>
               </w:rPr>
             </w:pPr>
             <w:r>
               <w:rPr>
                 <w:b/>
                 <w:i/>
-                <w:color w:val="4472C4" w:themeColor="accent5"/>
+                <w:color w:val="000000" w:themeColor="text1"/>
               </w:rPr>
               <w:t>Phase Four</w:t>
             </w:r>
@@ -3711,24 +3847,16 @@
               <w:rPr>
                 <w:b/>
                 <w:i/>
-                <w:color w:val="4472C4" w:themeColor="accent5"/>
+                <w:color w:val="000000" w:themeColor="text1"/>
               </w:rPr>
             </w:pPr>
             <w:r>
               <w:rPr>
                 <w:b/>
                 <w:i/>
-                <w:color w:val="4472C4" w:themeColor="accent5"/>
-              </w:rPr>
-              <w:t xml:space="preserve">Results </w:t>
-            </w:r>
-            <w:r>
-              <w:rPr>
-                <w:b/>
-                <w:i/>
-                <w:color w:val="4472C4" w:themeColor="accent5"/>
-              </w:rPr>
-              <w:t>Dissemination</w:t>
+                <w:color w:val="000000" w:themeColor="text1"/>
+              </w:rPr>
+              <w:t>Results Dissemination</w:t>
             </w:r>
           </w:p>
         </w:tc>
@@ -3884,7 +4012,6 @@
             <w:pPr>
               <w:spacing w:line="360" w:lineRule="auto"/>
               <w:rPr>
-                <w:rFonts w:hint="eastAsia"/>
                 <w:color w:val="4472C4" w:themeColor="accent5"/>
               </w:rPr>
             </w:pPr>
@@ -4026,10 +4153,7 @@
         <w:t xml:space="preserve"> on </w:t>
       </w:r>
       <w:r>
-        <w:t>a considerable large amount of house data across three counties in California of the United States</w:t>
-      </w:r>
-      <w:r>
-        <w:t xml:space="preserve">. It is going to </w:t>
+        <w:t xml:space="preserve">a considerable large amount of house data across three counties in California of the United States. It is going to </w:t>
       </w:r>
       <w:r>
         <w:t>demonstrate</w:t>
@@ -4113,10 +4237,18 @@
         <w:t>depending</w:t>
       </w:r>
       <w:r>
-        <w:t xml:space="preserve"> on the training data and test data supplied from Zillow</w:t>
+        <w:t xml:space="preserve"> on the training data and test data supplied </w:t>
+      </w:r>
+      <w:r>
+        <w:t>on Kaggle</w:t>
       </w:r>
       <w:r>
         <w:t xml:space="preserve">. </w:t>
+      </w:r>
+    </w:p>
+    <w:p>
+      <w:r>
+        <w:br w:type="page"/>
       </w:r>
     </w:p>
     <w:p>
@@ -4177,7 +4309,15 @@
         <w:t xml:space="preserve"> on the knowledge obtaining from unit IFN509 – Data Manipulation</w:t>
       </w:r>
       <w:r>
-        <w:t xml:space="preserve"> in Queensland University of Technology </w:t>
+        <w:t xml:space="preserve"> </w:t>
+      </w:r>
+      <w:r>
+        <w:t>at</w:t>
+      </w:r>
+      <w:bookmarkStart w:id="0" w:name="_GoBack"/>
+      <w:bookmarkEnd w:id="0"/>
+      <w:r>
+        <w:t xml:space="preserve"> Queensland University of Technology </w:t>
       </w:r>
       <w:r>
         <w:rPr>
@@ -4411,10 +4551,7 @@
         <w:jc w:val="both"/>
       </w:pPr>
       <w:r>
-        <w:t xml:space="preserve">        </w:t>
-      </w:r>
-      <w:r>
-        <w:t>Data will be acquired from the Kaggle competition site</w:t>
+        <w:t xml:space="preserve">        Data will be acquired from the Kaggle competition site</w:t>
       </w:r>
       <w:r>
         <w:t xml:space="preserve"> as this is the only official and approved channel to obtain the valid data. Then, the data will be stored in working computer hard disk and other stable backup working station. </w:t>
@@ -4753,10 +4890,7 @@
         </w:rPr>
       </w:pPr>
       <w:r>
-        <w:t xml:space="preserve">        </w:t>
-      </w:r>
-      <w:r>
-        <w:t xml:space="preserve">Analysis and reflection phases should be frequently alternative, especially when </w:t>
+        <w:t xml:space="preserve">        Analysis and reflection phases should be frequently alternative, especially when </w:t>
       </w:r>
       <w:r>
         <w:t>making comparisons among the various outputs. Adjust the code and parameters to rerun the processes with testing data. Also, discuss the outputs with the supervisor to get their helpful feedbacks.</w:t>
@@ -4784,7 +4918,6 @@
       <w:pPr>
         <w:spacing w:line="360" w:lineRule="auto"/>
         <w:rPr>
-          <w:rFonts w:hint="eastAsia"/>
           <w:b/>
         </w:rPr>
       </w:pPr>
@@ -4824,10 +4957,7 @@
         <w:spacing w:line="360" w:lineRule="auto"/>
       </w:pPr>
       <w:r>
-        <w:t xml:space="preserve">        </w:t>
-      </w:r>
-      <w:r>
-        <w:t>The final step is to disseminate the results. The required forms of result representation</w:t>
+        <w:t xml:space="preserve">        The final step is to disseminate the results. The required forms of result representation</w:t>
       </w:r>
       <w:r>
         <w:t xml:space="preserve"> from Kaggle</w:t>
@@ -4976,9 +5106,6 @@
     <w:p>
       <w:pPr>
         <w:spacing w:line="360" w:lineRule="auto"/>
-        <w:rPr>
-          <w:rFonts w:hint="eastAsia"/>
-        </w:rPr>
       </w:pPr>
       <w:r>
         <w:t>California Payroll (</w:t>
@@ -5956,6 +6083,7 @@
     <w:lsdException w:name="HTML Sample" w:semiHidden="1" w:unhideWhenUsed="1"/>
     <w:lsdException w:name="HTML Typewriter" w:semiHidden="1" w:unhideWhenUsed="1"/>
     <w:lsdException w:name="HTML Variable" w:semiHidden="1" w:unhideWhenUsed="1"/>
+    <w:lsdException w:name="Normal Table" w:semiHidden="1" w:unhideWhenUsed="1"/>
     <w:lsdException w:name="annotation subject" w:semiHidden="1" w:unhideWhenUsed="1"/>
     <w:lsdException w:name="No List" w:semiHidden="1" w:unhideWhenUsed="1"/>
     <w:lsdException w:name="Outline List 1" w:semiHidden="1" w:unhideWhenUsed="1"/>
@@ -5999,8 +6127,10 @@
     <w:lsdException w:name="Table Elegant" w:semiHidden="1" w:unhideWhenUsed="1"/>
     <w:lsdException w:name="Table Professional" w:semiHidden="1" w:unhideWhenUsed="1"/>
     <w:lsdException w:name="Table Subtle 1" w:semiHidden="1" w:unhideWhenUsed="1"/>
+    <w:lsdException w:name="Table Subtle 2" w:semiHidden="1" w:unhideWhenUsed="1"/>
     <w:lsdException w:name="Table Web 1" w:semiHidden="1" w:unhideWhenUsed="1"/>
     <w:lsdException w:name="Table Web 2" w:semiHidden="1" w:unhideWhenUsed="1"/>
+    <w:lsdException w:name="Table Web 3" w:semiHidden="1" w:unhideWhenUsed="1"/>
     <w:lsdException w:name="Balloon Text" w:semiHidden="1" w:unhideWhenUsed="1"/>
     <w:lsdException w:name="Table Grid" w:uiPriority="39"/>
     <w:lsdException w:name="Table Theme" w:semiHidden="1" w:unhideWhenUsed="1"/>
@@ -6743,7 +6873,7 @@
 </file>
 
 <file path=customXml/itemProps1.xml><?xml version="1.0" encoding="utf-8"?>
-<ds:datastoreItem xmlns:ds="http://schemas.openxmlformats.org/officeDocument/2006/customXml" ds:itemID="{B50FBD87-9DCD-4DD7-BB6D-1AAA9887B4B6}">
+<ds:datastoreItem xmlns:ds="http://schemas.openxmlformats.org/officeDocument/2006/customXml" ds:itemID="{10301D34-BDAE-44AB-B145-61FD6589A7A4}">
   <ds:schemaRefs>
     <ds:schemaRef ds:uri="http://schemas.openxmlformats.org/officeDocument/2006/bibliography"/>
   </ds:schemaRefs>

</xml_diff>

<commit_message>
Project Proposal draft - 95% completed
</commit_message>
<xml_diff>
--- a/Project Proposal.docx
+++ b/Project Proposal.docx
@@ -1377,360 +1377,342 @@
         <w:t>’s platform</w:t>
       </w:r>
       <w:r>
+        <w:t xml:space="preserve"> </w:t>
+      </w:r>
+      <w:r>
+        <w:t>(</w:t>
+      </w:r>
+      <w:r>
+        <w:t>Kaggle Inc., n.d.</w:t>
+      </w:r>
+      <w:r>
+        <w:t>)</w:t>
+      </w:r>
+      <w:r>
+        <w:t xml:space="preserve">. Zestimate is their price prediction model to </w:t>
+      </w:r>
+      <w:r>
+        <w:t>forecast</w:t>
+      </w:r>
+      <w:r>
+        <w:t xml:space="preserve"> the market value of the properties</w:t>
+      </w:r>
+      <w:r>
+        <w:t xml:space="preserve"> and it</w:t>
+      </w:r>
+      <w:r>
+        <w:t xml:space="preserve"> </w:t>
+      </w:r>
+      <w:r>
+        <w:t>is</w:t>
+      </w:r>
+      <w:r>
+        <w:t xml:space="preserve"> also an online tool </w:t>
+      </w:r>
+      <w:r>
+        <w:t xml:space="preserve">to assist </w:t>
+      </w:r>
+      <w:r>
+        <w:t xml:space="preserve">their </w:t>
+      </w:r>
+      <w:r>
+        <w:t>website visitors</w:t>
+      </w:r>
+      <w:r>
+        <w:t xml:space="preserve"> making</w:t>
+      </w:r>
+      <w:r>
+        <w:t xml:space="preserve"> rational</w:t>
+      </w:r>
+      <w:r>
+        <w:t xml:space="preserve"> home-relevant decisions</w:t>
+      </w:r>
+      <w:r>
+        <w:t xml:space="preserve">. </w:t>
+      </w:r>
+      <w:r>
+        <w:t xml:space="preserve">According to the official data, the current </w:t>
+      </w:r>
+      <w:r>
+        <w:t xml:space="preserve">median error rate of Zestimate </w:t>
+      </w:r>
+      <w:r>
+        <w:t>is</w:t>
+      </w:r>
+      <w:r>
+        <w:t xml:space="preserve"> 5%</w:t>
+      </w:r>
+      <w:r>
         <w:t xml:space="preserve"> (</w:t>
       </w:r>
       <w:r>
-        <w:rPr>
-          <w:color w:val="FF0000"/>
-        </w:rPr>
-        <w:t>Kaggle Inc., n.d.</w:t>
+        <w:t>Zillow</w:t>
+      </w:r>
+      <w:r>
+        <w:t xml:space="preserve"> Inc., n.d.</w:t>
       </w:r>
       <w:r>
         <w:t>)</w:t>
       </w:r>
       <w:r>
-        <w:t xml:space="preserve">. Zestimate is their price prediction model to </w:t>
-      </w:r>
-      <w:r>
-        <w:t>forecast</w:t>
-      </w:r>
-      <w:r>
-        <w:t xml:space="preserve"> the market value of the properties</w:t>
-      </w:r>
-      <w:r>
-        <w:t xml:space="preserve"> and it</w:t>
+        <w:t>.</w:t>
       </w:r>
       <w:r>
         <w:t xml:space="preserve"> </w:t>
       </w:r>
       <w:r>
-        <w:t>is</w:t>
-      </w:r>
-      <w:r>
-        <w:t xml:space="preserve"> also an online tool </w:t>
-      </w:r>
-      <w:r>
-        <w:t xml:space="preserve">to assist </w:t>
-      </w:r>
-      <w:r>
-        <w:t xml:space="preserve">their </w:t>
-      </w:r>
-      <w:r>
-        <w:t>website visitors</w:t>
-      </w:r>
-      <w:r>
-        <w:t xml:space="preserve"> making</w:t>
-      </w:r>
-      <w:r>
-        <w:t xml:space="preserve"> rational</w:t>
-      </w:r>
-      <w:r>
-        <w:t xml:space="preserve"> home-relevant decisions</w:t>
-      </w:r>
-      <w:r>
-        <w:t xml:space="preserve">. </w:t>
-      </w:r>
-      <w:r>
-        <w:t xml:space="preserve">According to the official data, the current </w:t>
-      </w:r>
-      <w:r>
-        <w:t xml:space="preserve">median error rate of Zestimate </w:t>
-      </w:r>
-      <w:r>
-        <w:t>is</w:t>
-      </w:r>
-      <w:r>
-        <w:t xml:space="preserve"> 5%</w:t>
-      </w:r>
-      <w:r>
-        <w:t xml:space="preserve"> (</w:t>
-      </w:r>
-      <w:r>
-        <w:rPr>
-          <w:color w:val="FF0000"/>
-        </w:rPr>
-        <w:t>Zillow</w:t>
-      </w:r>
-      <w:r>
-        <w:rPr>
-          <w:color w:val="FF0000"/>
-        </w:rPr>
-        <w:t xml:space="preserve"> Inc., n.d.</w:t>
-      </w:r>
-      <w:r>
-        <w:t>)</w:t>
+        <w:t>This percentage seems</w:t>
+      </w:r>
+      <w:r>
+        <w:t xml:space="preserve"> that</w:t>
+      </w:r>
+      <w:r>
+        <w:t xml:space="preserve"> there is solely</w:t>
+      </w:r>
+      <w:r>
+        <w:t xml:space="preserve"> a minor disparity</w:t>
+      </w:r>
+      <w:r>
+        <w:t xml:space="preserve"> between the forecasting value and the actual sales price. However, </w:t>
+      </w:r>
+      <w:r>
+        <w:t xml:space="preserve">it means greatly </w:t>
+      </w:r>
+      <w:r>
+        <w:t xml:space="preserve">for the most expensive property </w:t>
+      </w:r>
+      <w:r>
+        <w:t>people</w:t>
+      </w:r>
+      <w:r>
+        <w:t xml:space="preserve"> </w:t>
+      </w:r>
+      <w:r>
+        <w:t xml:space="preserve">purchases in </w:t>
+      </w:r>
+      <w:r>
+        <w:t>their</w:t>
+      </w:r>
+      <w:r>
+        <w:t xml:space="preserve"> li</w:t>
+      </w:r>
+      <w:r>
+        <w:t>v</w:t>
+      </w:r>
+      <w:r>
+        <w:t>e</w:t>
+      </w:r>
+      <w:r>
+        <w:t>s</w:t>
+      </w:r>
+      <w:r>
+        <w:t xml:space="preserve">. For example, </w:t>
+      </w:r>
+      <w:r>
+        <w:t>a home with actual value of $700,000, its 5% will be $35,000</w:t>
+      </w:r>
+      <w:r>
+        <w:t xml:space="preserve"> that approximately equals to an annual minimum</w:t>
+      </w:r>
+      <w:r>
+        <w:t xml:space="preserve"> income for a </w:t>
+      </w:r>
+      <w:r>
+        <w:t xml:space="preserve">full-time </w:t>
+      </w:r>
+      <w:r>
+        <w:t>employee</w:t>
+      </w:r>
+      <w:r>
+        <w:t xml:space="preserve"> in </w:t>
+      </w:r>
+      <w:r>
+        <w:t>California</w:t>
+      </w:r>
+      <w:r>
+        <w:t xml:space="preserve"> </w:t>
+      </w:r>
+      <w:r>
+        <w:t>(</w:t>
+      </w:r>
+      <w:r>
+        <w:t>California Payroll, n.d.</w:t>
+      </w:r>
+      <w:r>
+        <w:t>).</w:t>
+      </w:r>
+      <w:r>
+        <w:t xml:space="preserve"> </w:t>
+      </w:r>
+      <w:r>
+        <w:t xml:space="preserve">As a result, </w:t>
+      </w:r>
+      <w:r>
+        <w:t>t</w:t>
+      </w:r>
+      <w:r>
+        <w:t xml:space="preserve">he prediction </w:t>
+      </w:r>
+      <w:r>
+        <w:t xml:space="preserve">home </w:t>
+      </w:r>
+      <w:r>
+        <w:t xml:space="preserve">value </w:t>
+      </w:r>
+      <w:r>
+        <w:t>on Zestimate</w:t>
+      </w:r>
+      <w:r>
+        <w:t xml:space="preserve"> might cause the potential home buyers to </w:t>
+      </w:r>
+      <w:r>
+        <w:t>change</w:t>
+      </w:r>
+      <w:r>
+        <w:t xml:space="preserve"> their purchase decision or to be overconfident in their purchase capability. </w:t>
+      </w:r>
+      <w:r>
+        <w:t xml:space="preserve">Furthermore, given the statistical concept, median error means there are a half of the properties’ estimation error rates exceed 5%. </w:t>
+      </w:r>
+      <w:r>
+        <w:t>Consequently</w:t>
+      </w:r>
+      <w:r>
+        <w:t>, the less visitor resulting from the</w:t>
+      </w:r>
+      <w:r>
+        <w:t xml:space="preserve"> </w:t>
+      </w:r>
+      <w:r>
+        <w:t>inaccurate</w:t>
+      </w:r>
+      <w:r>
+        <w:t xml:space="preserve"> home value estimate service will lead to the decrease </w:t>
+      </w:r>
+      <w:r>
+        <w:t>of</w:t>
+      </w:r>
+      <w:r>
+        <w:t xml:space="preserve"> </w:t>
+      </w:r>
+      <w:r>
+        <w:t>Zillow’s</w:t>
+      </w:r>
+      <w:r>
+        <w:t xml:space="preserve"> </w:t>
+      </w:r>
+      <w:r>
+        <w:t>revenue resulting from the less commercial advertiser</w:t>
+      </w:r>
+      <w:r>
+        <w:t xml:space="preserve"> on its</w:t>
+      </w:r>
+      <w:r>
+        <w:t xml:space="preserve"> site. </w:t>
+      </w:r>
+      <w:r>
+        <w:t xml:space="preserve"> </w:t>
+      </w:r>
+      <w:r>
+        <w:t xml:space="preserve">Therefore, </w:t>
+      </w:r>
+      <w:r>
+        <w:t xml:space="preserve">it is a critical issue for Zillow </w:t>
+      </w:r>
+      <w:r>
+        <w:t xml:space="preserve">to improve the accuracy </w:t>
+      </w:r>
+      <w:r>
+        <w:t>of Zestimate</w:t>
+      </w:r>
+      <w:r>
+        <w:t xml:space="preserve"> by finding a more effective home value prediction model</w:t>
+      </w:r>
+      <w:r>
+        <w:t>. This is also the reason why</w:t>
+      </w:r>
+      <w:r>
+        <w:t xml:space="preserve"> Zillow posted</w:t>
+      </w:r>
+      <w:r>
+        <w:t xml:space="preserve"> this </w:t>
+      </w:r>
+      <w:r>
+        <w:t>problem</w:t>
+      </w:r>
+      <w:r>
+        <w:t xml:space="preserve"> </w:t>
+      </w:r>
+      <w:r>
+        <w:t>a challenge with</w:t>
+      </w:r>
+      <w:r>
+        <w:t xml:space="preserve"> </w:t>
+      </w:r>
+      <w:r>
+        <w:t>a prize up to $1</w:t>
       </w:r>
       <w:r>
         <w:t>.</w:t>
       </w:r>
       <w:r>
+        <w:t>2million</w:t>
+      </w:r>
+      <w:r>
+        <w:t>s</w:t>
+      </w:r>
+      <w:r>
+        <w:t xml:space="preserve"> on</w:t>
+      </w:r>
+      <w:r>
         <w:t xml:space="preserve"> </w:t>
       </w:r>
       <w:r>
-        <w:t>This percentage seems</w:t>
-      </w:r>
-      <w:r>
-        <w:t xml:space="preserve"> that</w:t>
-      </w:r>
-      <w:r>
-        <w:t xml:space="preserve"> there is solely</w:t>
-      </w:r>
-      <w:r>
-        <w:t xml:space="preserve"> a minor disparity</w:t>
-      </w:r>
-      <w:r>
-        <w:t xml:space="preserve"> between the forecasting value and the actual sales price. However, </w:t>
-      </w:r>
-      <w:r>
-        <w:t xml:space="preserve">it means greatly </w:t>
-      </w:r>
-      <w:r>
-        <w:t xml:space="preserve">for the most expensive property </w:t>
-      </w:r>
-      <w:r>
-        <w:t>people</w:t>
+        <w:t xml:space="preserve">the </w:t>
+      </w:r>
+      <w:r>
+        <w:t xml:space="preserve">data science platform Kaggle.com to allow global data scientists </w:t>
+      </w:r>
+      <w:r>
+        <w:t xml:space="preserve">for </w:t>
+      </w:r>
+      <w:r>
+        <w:t>competing</w:t>
+      </w:r>
+      <w:r>
+        <w:t xml:space="preserve"> (Kaggle Inc., n.d.).</w:t>
       </w:r>
       <w:r>
         <w:t xml:space="preserve"> </w:t>
       </w:r>
       <w:r>
-        <w:t xml:space="preserve">purchases in </w:t>
-      </w:r>
-      <w:r>
-        <w:t>their</w:t>
-      </w:r>
-      <w:r>
-        <w:t xml:space="preserve"> li</w:t>
-      </w:r>
-      <w:r>
-        <w:t>v</w:t>
-      </w:r>
-      <w:r>
-        <w:t>e</w:t>
-      </w:r>
-      <w:r>
-        <w:t>s</w:t>
-      </w:r>
-      <w:r>
-        <w:t xml:space="preserve">. For example, </w:t>
-      </w:r>
-      <w:r>
-        <w:t>a home with actual value of $700,000, its 5% will be $35,000</w:t>
-      </w:r>
-      <w:r>
-        <w:t xml:space="preserve"> that approximately equals to an annual minimum</w:t>
-      </w:r>
-      <w:r>
-        <w:t xml:space="preserve"> income for a </w:t>
-      </w:r>
-      <w:r>
-        <w:t xml:space="preserve">full-time </w:t>
-      </w:r>
-      <w:r>
-        <w:t>employee</w:t>
-      </w:r>
-      <w:r>
-        <w:t xml:space="preserve"> in </w:t>
-      </w:r>
-      <w:r>
-        <w:t>California</w:t>
+        <w:t xml:space="preserve">Likewise, this project </w:t>
+      </w:r>
+      <w:r>
+        <w:t>largely denotes</w:t>
+      </w:r>
+      <w:r>
+        <w:t xml:space="preserve"> the value</w:t>
+      </w:r>
+      <w:r>
+        <w:t xml:space="preserve"> of research relevant to value prediction models as the current Zestimate model </w:t>
+      </w:r>
+      <w:r>
+        <w:t>has</w:t>
       </w:r>
       <w:r>
         <w:t xml:space="preserve"> </w:t>
       </w:r>
       <w:r>
-        <w:t>(</w:t>
-      </w:r>
-      <w:r>
-        <w:rPr>
-          <w:color w:val="FF0000"/>
-        </w:rPr>
-        <w:t>California Payroll, n.d.</w:t>
-      </w:r>
-      <w:r>
-        <w:t>).</w:t>
-      </w:r>
-      <w:r>
-        <w:t xml:space="preserve"> </w:t>
-      </w:r>
-      <w:r>
-        <w:t>As a result, t</w:t>
-      </w:r>
-      <w:r>
-        <w:t xml:space="preserve">he prediction </w:t>
-      </w:r>
-      <w:r>
-        <w:t xml:space="preserve">home </w:t>
-      </w:r>
-      <w:r>
-        <w:t xml:space="preserve">value </w:t>
-      </w:r>
-      <w:r>
-        <w:t>on Zestimate</w:t>
-      </w:r>
-      <w:r>
-        <w:t xml:space="preserve"> might cause the potential home buyers to </w:t>
-      </w:r>
-      <w:r>
-        <w:t>change</w:t>
-      </w:r>
-      <w:r>
-        <w:t xml:space="preserve"> their purchase decision or to be overconfident in their purchase capability. </w:t>
-      </w:r>
-      <w:r>
-        <w:t xml:space="preserve">Furthermore, given the statistical concept, median error means there are a half of the properties’ estimation error rates exceed 5%. </w:t>
-      </w:r>
-      <w:r>
-        <w:t>Consequently</w:t>
-      </w:r>
-      <w:r>
-        <w:t>, the less visitor resulting from the</w:t>
-      </w:r>
-      <w:r>
-        <w:t xml:space="preserve"> </w:t>
-      </w:r>
-      <w:r>
-        <w:t>inaccurate</w:t>
-      </w:r>
-      <w:r>
-        <w:t xml:space="preserve"> home value estimate service will lead to the decrease </w:t>
-      </w:r>
-      <w:r>
-        <w:t>of</w:t>
-      </w:r>
-      <w:r>
-        <w:t xml:space="preserve"> </w:t>
-      </w:r>
-      <w:r>
-        <w:t>Zillow’s</w:t>
-      </w:r>
-      <w:r>
-        <w:t xml:space="preserve"> </w:t>
-      </w:r>
-      <w:r>
-        <w:t>revenue resulting from the less commercial advertiser</w:t>
-      </w:r>
-      <w:r>
-        <w:t xml:space="preserve"> on its</w:t>
-      </w:r>
-      <w:r>
-        <w:t xml:space="preserve"> site. </w:t>
-      </w:r>
-      <w:r>
-        <w:t xml:space="preserve"> </w:t>
-      </w:r>
-      <w:r>
-        <w:t xml:space="preserve">Therefore, </w:t>
-      </w:r>
-      <w:r>
-        <w:t xml:space="preserve">it is a critical issue for Zillow </w:t>
-      </w:r>
-      <w:r>
-        <w:t xml:space="preserve">to improve the accuracy </w:t>
-      </w:r>
-      <w:r>
-        <w:t>of Zestimate</w:t>
-      </w:r>
-      <w:r>
-        <w:t xml:space="preserve"> by finding a more effective home value prediction model</w:t>
-      </w:r>
-      <w:r>
-        <w:t>. This is also the reason why</w:t>
-      </w:r>
-      <w:r>
-        <w:t xml:space="preserve"> Zillow posted</w:t>
-      </w:r>
-      <w:r>
-        <w:t xml:space="preserve"> this </w:t>
-      </w:r>
-      <w:r>
-        <w:t>problem</w:t>
-      </w:r>
-      <w:r>
-        <w:t xml:space="preserve"> </w:t>
-      </w:r>
-      <w:r>
-        <w:t>a challenge with</w:t>
-      </w:r>
-      <w:r>
-        <w:t xml:space="preserve"> </w:t>
-      </w:r>
-      <w:r>
-        <w:t>a prize up to $1</w:t>
-      </w:r>
-      <w:r>
-        <w:t>.</w:t>
-      </w:r>
-      <w:r>
-        <w:t>2million</w:t>
-      </w:r>
-      <w:r>
-        <w:t>s</w:t>
-      </w:r>
-      <w:r>
-        <w:t xml:space="preserve"> on</w:t>
-      </w:r>
-      <w:r>
-        <w:t xml:space="preserve"> </w:t>
-      </w:r>
-      <w:r>
-        <w:t xml:space="preserve">the </w:t>
-      </w:r>
-      <w:r>
-        <w:t xml:space="preserve">data science platform Kaggle.com to allow global data scientists </w:t>
-      </w:r>
-      <w:r>
-        <w:t>for competing</w:t>
-      </w:r>
-      <w:r>
-        <w:t xml:space="preserve"> (</w:t>
-      </w:r>
-      <w:r>
-        <w:rPr>
-          <w:color w:val="FF0000"/>
-        </w:rPr>
-        <w:t>Kaggle Inc., n.d.</w:t>
-      </w:r>
-      <w:r>
-        <w:t>).</w:t>
-      </w:r>
-      <w:r>
-        <w:t xml:space="preserve"> </w:t>
-      </w:r>
-      <w:r>
-        <w:t xml:space="preserve">Likewise, this project </w:t>
-      </w:r>
-      <w:r>
-        <w:t>largely denotes</w:t>
-      </w:r>
-      <w:r>
-        <w:t xml:space="preserve"> the value</w:t>
-      </w:r>
-      <w:r>
-        <w:t xml:space="preserve"> of research relevant to value prediction models as the current Zestimate model </w:t>
-      </w:r>
-      <w:r>
-        <w:t>has</w:t>
-      </w:r>
-      <w:r>
-        <w:t xml:space="preserve"> </w:t>
-      </w:r>
-      <w:r>
         <w:t>relied</w:t>
       </w:r>
       <w:r>
         <w:t xml:space="preserve"> on more than 7millions of machine learning algorithms and statics data points (</w:t>
       </w:r>
       <w:r>
-        <w:rPr>
-          <w:color w:val="FF0000"/>
-        </w:rPr>
         <w:t>Kaggle</w:t>
       </w:r>
       <w:r>
-        <w:rPr>
-          <w:color w:val="FF0000"/>
-        </w:rPr>
         <w:t xml:space="preserve"> Inc., n.d.</w:t>
       </w:r>
       <w:r>
@@ -2725,19 +2707,7 @@
               <w:rPr>
                 <w:color w:val="4472C4" w:themeColor="accent5"/>
               </w:rPr>
-              <w:t>(</w:t>
-            </w:r>
-            <w:r>
-              <w:rPr>
-                <w:color w:val="4472C4" w:themeColor="accent5"/>
-              </w:rPr>
-              <w:t>Expected</w:t>
-            </w:r>
-            <w:r>
-              <w:rPr>
-                <w:color w:val="4472C4" w:themeColor="accent5"/>
-              </w:rPr>
-              <w:t>)</w:t>
+              <w:t>(Expected)</w:t>
             </w:r>
           </w:p>
         </w:tc>
@@ -4380,7 +4350,7 @@
               <w:left w:val="dashed" w:sz="4" w:space="0" w:color="auto"/>
               <w:right w:val="dashed" w:sz="4" w:space="0" w:color="auto"/>
             </w:tcBorders>
-            <w:shd w:val="clear" w:color="auto" w:fill="FFFF00"/>
+            <w:shd w:val="clear" w:color="auto" w:fill="FFD966" w:themeFill="accent4" w:themeFillTint="99"/>
           </w:tcPr>
           <w:p>
             <w:pPr>
@@ -4772,10 +4742,7 @@
         <w:t xml:space="preserve">        </w:t>
       </w:r>
       <w:r>
-        <w:t xml:space="preserve">Dr. Guido Zuccon’s lecture of </w:t>
-      </w:r>
-      <w:r>
-        <w:t xml:space="preserve">unit IFN509 – Data Manipulation at Queensland University of Technology </w:t>
+        <w:t xml:space="preserve">Dr. Guido Zuccon’s lecture of unit IFN509 – Data Manipulation at Queensland University of Technology </w:t>
       </w:r>
       <w:r>
         <w:t>discussed t</w:t>
@@ -5468,7 +5435,17 @@
           <w:szCs w:val="24"/>
         </w:rPr>
         <w:br/>
-        <w:t>3.1 Project Environment</w:t>
+        <w:t xml:space="preserve">3.1 Project </w:t>
+      </w:r>
+      <w:r>
+        <w:rPr>
+          <w:b/>
+          <w:bCs/>
+          <w:color w:val="4472C4" w:themeColor="accent5"/>
+          <w:sz w:val="24"/>
+          <w:szCs w:val="24"/>
+        </w:rPr>
+        <w:t>Environment</w:t>
       </w:r>
     </w:p>
     <w:p>
@@ -5487,7 +5464,7 @@
               <wp:align>center</wp:align>
             </wp:positionH>
             <wp:positionV relativeFrom="paragraph">
-              <wp:posOffset>1130935</wp:posOffset>
+              <wp:posOffset>1268095</wp:posOffset>
             </wp:positionV>
             <wp:extent cx="2209800" cy="2359660"/>
             <wp:effectExtent l="0" t="0" r="0" b="2540"/>
@@ -5574,7 +5551,7 @@
         <w:t xml:space="preserve"> </w:t>
       </w:r>
       <w:r>
-        <w:t>T</w:t>
+        <w:t>With applying Cynefin framework, t</w:t>
       </w:r>
       <w:r>
         <w:t xml:space="preserve">he table </w:t>
@@ -5601,34 +5578,34 @@
         <w:t>”</w:t>
       </w:r>
       <w:r>
-        <w:t xml:space="preserve"> below will represent the </w:t>
-      </w:r>
-      <w:r>
-        <w:t xml:space="preserve">problem types </w:t>
-      </w:r>
-      <w:r>
-        <w:t xml:space="preserve">and justify the reasons concerning five key </w:t>
-      </w:r>
-      <w:r>
-        <w:t>factors</w:t>
+        <w:t xml:space="preserve"> below will </w:t>
+      </w:r>
+      <w:r>
+        <w:t>analyse</w:t>
       </w:r>
       <w:r>
         <w:t xml:space="preserve"> </w:t>
       </w:r>
       <w:r>
-        <w:t xml:space="preserve">with </w:t>
-      </w:r>
-      <w:r>
-        <w:t>applying</w:t>
+        <w:t xml:space="preserve">and justify </w:t>
+      </w:r>
+      <w:r>
+        <w:t xml:space="preserve">the </w:t>
+      </w:r>
+      <w:r>
+        <w:t>context</w:t>
       </w:r>
       <w:r>
         <w:t xml:space="preserve"> </w:t>
       </w:r>
       <w:r>
-        <w:t>Cynefin theory</w:t>
-      </w:r>
-      <w:r>
-        <w:t xml:space="preserve"> in this data analysis task</w:t>
+        <w:t xml:space="preserve">associating to three key factors </w:t>
+      </w:r>
+      <w:r>
+        <w:t xml:space="preserve">of the project </w:t>
+      </w:r>
+      <w:r>
+        <w:t>including the domain, cause &amp; effect and risks</w:t>
       </w:r>
       <w:r>
         <w:t>.</w:t>
@@ -5638,10 +5615,25 @@
       <w:pPr>
         <w:spacing w:line="360" w:lineRule="auto"/>
         <w:jc w:val="center"/>
-      </w:pPr>
-      <w:r>
+        <w:rPr>
+          <w:i/>
+        </w:rPr>
+      </w:pPr>
+      <w:r>
+        <w:rPr>
+          <w:i/>
+        </w:rPr>
         <w:t>Source: MindTools</w:t>
       </w:r>
+    </w:p>
+    <w:p>
+      <w:pPr>
+        <w:spacing w:line="360" w:lineRule="auto"/>
+        <w:jc w:val="center"/>
+        <w:rPr>
+          <w:b/>
+        </w:rPr>
+      </w:pPr>
     </w:p>
     <w:p>
       <w:pPr>
@@ -5741,7 +5733,7 @@
               <w:rPr>
                 <w:b/>
               </w:rPr>
-              <w:t>Reason</w:t>
+              <w:t>Justification</w:t>
             </w:r>
           </w:p>
         </w:tc>
@@ -5755,6 +5747,7 @@
               <w:right w:val="dashed" w:sz="4" w:space="0" w:color="auto"/>
             </w:tcBorders>
             <w:shd w:val="clear" w:color="auto" w:fill="D9D9D9" w:themeFill="background1" w:themeFillShade="D9"/>
+            <w:vAlign w:val="center"/>
           </w:tcPr>
           <w:p>
             <w:pPr>
@@ -5779,6 +5772,7 @@
               <w:bottom w:val="dashed" w:sz="4" w:space="0" w:color="auto"/>
               <w:right w:val="dashed" w:sz="4" w:space="0" w:color="auto"/>
             </w:tcBorders>
+            <w:vAlign w:val="center"/>
           </w:tcPr>
           <w:p>
             <w:pPr>
@@ -5803,6 +5797,7 @@
               <w:left w:val="dashed" w:sz="4" w:space="0" w:color="auto"/>
               <w:bottom w:val="dashed" w:sz="4" w:space="0" w:color="auto"/>
             </w:tcBorders>
+            <w:vAlign w:val="center"/>
           </w:tcPr>
           <w:p>
             <w:pPr>
@@ -5863,6 +5858,9 @@
         </w:tc>
       </w:tr>
       <w:tr>
+        <w:trPr>
+          <w:trHeight w:val="1341"/>
+        </w:trPr>
         <w:tc>
           <w:tcPr>
             <w:tcW w:w="1696" w:type="dxa"/>
@@ -5872,6 +5870,7 @@
               <w:right w:val="dashed" w:sz="4" w:space="0" w:color="auto"/>
             </w:tcBorders>
             <w:shd w:val="clear" w:color="auto" w:fill="D9D9D9" w:themeFill="background1" w:themeFillShade="D9"/>
+            <w:vAlign w:val="center"/>
           </w:tcPr>
           <w:p>
             <w:pPr>
@@ -5897,6 +5896,7 @@
               <w:bottom w:val="dashed" w:sz="4" w:space="0" w:color="auto"/>
               <w:right w:val="dashed" w:sz="4" w:space="0" w:color="auto"/>
             </w:tcBorders>
+            <w:vAlign w:val="center"/>
           </w:tcPr>
           <w:p>
             <w:pPr>
@@ -5922,6 +5922,7 @@
               <w:left w:val="dashed" w:sz="4" w:space="0" w:color="auto"/>
               <w:bottom w:val="dashed" w:sz="4" w:space="0" w:color="auto"/>
             </w:tcBorders>
+            <w:vAlign w:val="center"/>
           </w:tcPr>
           <w:p>
             <w:pPr>
@@ -5934,15 +5935,19 @@
         </w:tc>
       </w:tr>
       <w:tr>
+        <w:trPr>
+          <w:trHeight w:val="1701"/>
+        </w:trPr>
         <w:tc>
           <w:tcPr>
             <w:tcW w:w="1696" w:type="dxa"/>
             <w:tcBorders>
               <w:top w:val="dashed" w:sz="4" w:space="0" w:color="auto"/>
-              <w:bottom w:val="dashed" w:sz="4" w:space="0" w:color="auto"/>
+              <w:bottom w:val="single" w:sz="4" w:space="0" w:color="auto"/>
               <w:right w:val="dashed" w:sz="4" w:space="0" w:color="auto"/>
             </w:tcBorders>
             <w:shd w:val="clear" w:color="auto" w:fill="D9D9D9" w:themeFill="background1" w:themeFillShade="D9"/>
+            <w:vAlign w:val="center"/>
           </w:tcPr>
           <w:p>
             <w:pPr>
@@ -5965,9 +5970,10 @@
             <w:tcBorders>
               <w:top w:val="dashed" w:sz="4" w:space="0" w:color="auto"/>
               <w:left w:val="dashed" w:sz="4" w:space="0" w:color="auto"/>
-              <w:bottom w:val="dashed" w:sz="4" w:space="0" w:color="auto"/>
+              <w:bottom w:val="single" w:sz="4" w:space="0" w:color="auto"/>
               <w:right w:val="dashed" w:sz="4" w:space="0" w:color="auto"/>
             </w:tcBorders>
+            <w:vAlign w:val="center"/>
           </w:tcPr>
           <w:p>
             <w:pPr>
@@ -5990,177 +5996,23 @@
             <w:tcBorders>
               <w:top w:val="dashed" w:sz="4" w:space="0" w:color="auto"/>
               <w:left w:val="dashed" w:sz="4" w:space="0" w:color="auto"/>
-              <w:bottom w:val="dashed" w:sz="4" w:space="0" w:color="auto"/>
+              <w:bottom w:val="single" w:sz="4" w:space="0" w:color="auto"/>
             </w:tcBorders>
-          </w:tcPr>
-          <w:p>
-            <w:pPr>
-              <w:spacing w:line="360" w:lineRule="auto"/>
-              <w:rPr>
-                <w:color w:val="4472C4" w:themeColor="accent5"/>
-              </w:rPr>
-            </w:pPr>
-          </w:p>
-        </w:tc>
-      </w:tr>
-      <w:tr>
-        <w:tc>
-          <w:tcPr>
-            <w:tcW w:w="1696" w:type="dxa"/>
-            <w:tcBorders>
-              <w:top w:val="dashed" w:sz="4" w:space="0" w:color="auto"/>
-              <w:bottom w:val="dashed" w:sz="4" w:space="0" w:color="auto"/>
-              <w:right w:val="dashed" w:sz="4" w:space="0" w:color="auto"/>
-            </w:tcBorders>
-            <w:shd w:val="clear" w:color="auto" w:fill="D9D9D9" w:themeFill="background1" w:themeFillShade="D9"/>
-          </w:tcPr>
-          <w:p>
-            <w:pPr>
-              <w:spacing w:line="360" w:lineRule="auto"/>
-              <w:rPr>
-                <w:b/>
-              </w:rPr>
-            </w:pPr>
-            <w:r>
-              <w:rPr>
-                <w:b/>
-              </w:rPr>
-              <w:t>Cost of Change</w:t>
-            </w:r>
-          </w:p>
-        </w:tc>
-        <w:tc>
-          <w:tcPr>
-            <w:tcW w:w="1418" w:type="dxa"/>
-            <w:tcBorders>
-              <w:top w:val="dashed" w:sz="4" w:space="0" w:color="auto"/>
-              <w:left w:val="dashed" w:sz="4" w:space="0" w:color="auto"/>
-              <w:bottom w:val="dashed" w:sz="4" w:space="0" w:color="auto"/>
-              <w:right w:val="dashed" w:sz="4" w:space="0" w:color="auto"/>
-            </w:tcBorders>
-          </w:tcPr>
-          <w:p>
-            <w:pPr>
-              <w:spacing w:line="360" w:lineRule="auto"/>
-              <w:rPr>
-                <w:color w:val="4472C4" w:themeColor="accent5"/>
-              </w:rPr>
-            </w:pPr>
-            <w:r>
-              <w:rPr>
-                <w:color w:val="4472C4" w:themeColor="accent5"/>
-              </w:rPr>
-              <w:t>Low</w:t>
-            </w:r>
-          </w:p>
-        </w:tc>
-        <w:tc>
-          <w:tcPr>
-            <w:tcW w:w="5902" w:type="dxa"/>
-            <w:tcBorders>
-              <w:top w:val="dashed" w:sz="4" w:space="0" w:color="auto"/>
-              <w:left w:val="dashed" w:sz="4" w:space="0" w:color="auto"/>
-              <w:bottom w:val="dashed" w:sz="4" w:space="0" w:color="auto"/>
-            </w:tcBorders>
-          </w:tcPr>
-          <w:p>
-            <w:pPr>
-              <w:spacing w:line="360" w:lineRule="auto"/>
-              <w:rPr>
-                <w:color w:val="4472C4" w:themeColor="accent5"/>
-              </w:rPr>
-            </w:pPr>
-            <w:r>
-              <w:rPr>
-                <w:color w:val="4472C4" w:themeColor="accent5"/>
-              </w:rPr>
-              <w:t>Given</w:t>
-            </w:r>
-            <w:r>
-              <w:rPr>
-                <w:color w:val="4472C4" w:themeColor="accent5"/>
-              </w:rPr>
-              <w:t xml:space="preserve"> a data analysis</w:t>
-            </w:r>
-            <w:r>
-              <w:rPr>
-                <w:color w:val="4472C4" w:themeColor="accent5"/>
-              </w:rPr>
-              <w:t xml:space="preserve"> project</w:t>
-            </w:r>
-            <w:r>
-              <w:rPr>
-                <w:color w:val="4472C4" w:themeColor="accent5"/>
-              </w:rPr>
-              <w:t>, the relevant changes of using new data, new statistical prediction and machine learning model</w:t>
-            </w:r>
-          </w:p>
-        </w:tc>
-      </w:tr>
-      <w:tr>
-        <w:tc>
-          <w:tcPr>
-            <w:tcW w:w="1696" w:type="dxa"/>
-            <w:tcBorders>
-              <w:top w:val="dashed" w:sz="4" w:space="0" w:color="auto"/>
-              <w:right w:val="dashed" w:sz="4" w:space="0" w:color="auto"/>
-            </w:tcBorders>
-            <w:shd w:val="clear" w:color="auto" w:fill="D9D9D9" w:themeFill="background1" w:themeFillShade="D9"/>
-          </w:tcPr>
-          <w:p>
-            <w:pPr>
-              <w:spacing w:line="360" w:lineRule="auto"/>
-              <w:rPr>
-                <w:b/>
-              </w:rPr>
-            </w:pPr>
-            <w:r>
-              <w:rPr>
-                <w:b/>
-              </w:rPr>
-              <w:t>Project Management Approach</w:t>
-            </w:r>
-          </w:p>
-        </w:tc>
-        <w:tc>
-          <w:tcPr>
-            <w:tcW w:w="1418" w:type="dxa"/>
-            <w:tcBorders>
-              <w:top w:val="dashed" w:sz="4" w:space="0" w:color="auto"/>
-              <w:left w:val="dashed" w:sz="4" w:space="0" w:color="auto"/>
-              <w:right w:val="dashed" w:sz="4" w:space="0" w:color="auto"/>
-            </w:tcBorders>
-          </w:tcPr>
-          <w:p>
-            <w:pPr>
-              <w:spacing w:line="360" w:lineRule="auto"/>
-              <w:rPr>
-                <w:color w:val="4472C4" w:themeColor="accent5"/>
-              </w:rPr>
-            </w:pPr>
-            <w:r>
-              <w:rPr>
-                <w:color w:val="4472C4" w:themeColor="accent5"/>
-              </w:rPr>
-              <w:t>Scrum</w:t>
-            </w:r>
-          </w:p>
-        </w:tc>
-        <w:tc>
-          <w:tcPr>
-            <w:tcW w:w="5902" w:type="dxa"/>
-            <w:tcBorders>
-              <w:top w:val="dashed" w:sz="4" w:space="0" w:color="auto"/>
-              <w:left w:val="dashed" w:sz="4" w:space="0" w:color="auto"/>
-            </w:tcBorders>
-          </w:tcPr>
-          <w:p>
-            <w:pPr>
-              <w:spacing w:line="360" w:lineRule="auto"/>
-              <w:rPr>
-                <w:color w:val="4472C4" w:themeColor="accent5"/>
-              </w:rPr>
-            </w:pPr>
+            <w:vAlign w:val="center"/>
+          </w:tcPr>
+          <w:p>
+            <w:pPr>
+              <w:spacing w:line="360" w:lineRule="auto"/>
+              <w:rPr>
+                <w:color w:val="4472C4" w:themeColor="accent5"/>
+              </w:rPr>
+            </w:pPr>
+            <w:r>
+              <w:rPr>
+                <w:color w:val="4472C4" w:themeColor="accent5"/>
+              </w:rPr>
+              <w:t>Theoretically, it is hard to foresee risks for a data analysis until encountering the problems. However, risk assessment in section 4 can do a significant favour to analyse the risks and plan the response.</w:t>
+            </w:r>
           </w:p>
         </w:tc>
       </w:tr>
@@ -6174,9 +6026,9 @@
       </w:r>
     </w:p>
     <w:p>
-      <w:pPr>
-        <w:spacing w:line="360" w:lineRule="auto"/>
-      </w:pPr>
+      <w:r>
+        <w:br w:type="page"/>
+      </w:r>
     </w:p>
     <w:p>
       <w:pPr>
@@ -6186,8 +6038,22 @@
           <w:numId w:val="3"/>
         </w:numPr>
         <w:spacing w:line="360" w:lineRule="auto"/>
-      </w:pPr>
-      <w:r>
+        <w:rPr>
+          <w:b/>
+          <w:bCs/>
+          <w:color w:val="4472C4" w:themeColor="accent5"/>
+          <w:sz w:val="24"/>
+          <w:szCs w:val="24"/>
+        </w:rPr>
+      </w:pPr>
+      <w:r>
+        <w:rPr>
+          <w:b/>
+          <w:bCs/>
+          <w:color w:val="4472C4" w:themeColor="accent5"/>
+          <w:sz w:val="24"/>
+          <w:szCs w:val="24"/>
+        </w:rPr>
         <w:lastRenderedPageBreak/>
         <w:t>Project Management Approach</w:t>
       </w:r>
@@ -6197,6 +6063,91 @@
         <w:spacing w:line="360" w:lineRule="auto"/>
       </w:pPr>
       <w:r>
+        <w:t xml:space="preserve">        Scrum will be adopted as project management approach. The essential reasons are highlighted as followings:</w:t>
+      </w:r>
+    </w:p>
+    <w:p>
+      <w:pPr>
+        <w:pStyle w:val="aa"/>
+        <w:numPr>
+          <w:ilvl w:val="0"/>
+          <w:numId w:val="4"/>
+        </w:numPr>
+        <w:spacing w:after="0" w:line="360" w:lineRule="auto"/>
+      </w:pPr>
+      <w:r>
+        <w:t>Transparent plan and visible progress make communication effective between supervisor and me.</w:t>
+      </w:r>
+    </w:p>
+    <w:p>
+      <w:pPr>
+        <w:pStyle w:val="aa"/>
+        <w:numPr>
+          <w:ilvl w:val="0"/>
+          <w:numId w:val="4"/>
+        </w:numPr>
+        <w:spacing w:after="0" w:line="360" w:lineRule="auto"/>
+      </w:pPr>
+      <w:r>
+        <w:t xml:space="preserve">“To do”, “done” “undo” enable me to control the progress </w:t>
+      </w:r>
+      <w:r>
+        <w:t>on</w:t>
+      </w:r>
+      <w:r>
+        <w:t xml:space="preserve"> the right track. </w:t>
+      </w:r>
+    </w:p>
+    <w:p>
+      <w:pPr>
+        <w:pStyle w:val="aa"/>
+        <w:numPr>
+          <w:ilvl w:val="0"/>
+          <w:numId w:val="4"/>
+        </w:numPr>
+        <w:spacing w:after="0" w:line="360" w:lineRule="auto"/>
+      </w:pPr>
+      <w:r>
+        <w:t>Sprint retrospect allow me to adjust progress.</w:t>
+      </w:r>
+    </w:p>
+    <w:p>
+      <w:pPr>
+        <w:pStyle w:val="aa"/>
+        <w:numPr>
+          <w:ilvl w:val="0"/>
+          <w:numId w:val="4"/>
+        </w:numPr>
+        <w:spacing w:after="0" w:line="360" w:lineRule="auto"/>
+      </w:pPr>
+      <w:r>
+        <w:t>It will enable the project to be completed on time.</w:t>
+      </w:r>
+    </w:p>
+    <w:p>
+      <w:pPr>
+        <w:pStyle w:val="aa"/>
+        <w:numPr>
+          <w:ilvl w:val="0"/>
+          <w:numId w:val="4"/>
+        </w:numPr>
+        <w:spacing w:after="0" w:line="360" w:lineRule="auto"/>
+      </w:pPr>
+      <w:r>
+        <w:t>I</w:t>
+      </w:r>
+      <w:r>
+        <w:t>t helps to reduce the risk to submit failure outcomes.</w:t>
+      </w:r>
+      <w:r>
+        <w:t xml:space="preserve">           </w:t>
+      </w:r>
+    </w:p>
+    <w:p>
+      <w:pPr>
+        <w:spacing w:line="360" w:lineRule="auto"/>
+      </w:pPr>
+      <w:r>
         <w:t xml:space="preserve">        </w:t>
       </w:r>
       <w:r>
@@ -6247,7 +6198,13 @@
         <w:t xml:space="preserve">of the project backlog </w:t>
       </w:r>
       <w:r>
-        <w:t xml:space="preserve">will be allocated into each sprint until </w:t>
+        <w:t xml:space="preserve">will be allocated into each sprint </w:t>
+      </w:r>
+      <w:r>
+        <w:t xml:space="preserve">backlog </w:t>
+      </w:r>
+      <w:r>
+        <w:t xml:space="preserve">until </w:t>
       </w:r>
       <w:r>
         <w:t>they</w:t>
@@ -6259,7 +6216,13 @@
         <w:t>completed</w:t>
       </w:r>
       <w:r>
-        <w:t xml:space="preserve"> as indicated in the </w:t>
+        <w:t xml:space="preserve"> </w:t>
+      </w:r>
+      <w:r>
+        <w:t xml:space="preserve">on time </w:t>
+      </w:r>
+      <w:r>
+        <w:t xml:space="preserve">as indicated in the </w:t>
       </w:r>
       <w:r>
         <w:rPr>
@@ -6284,9 +6247,27 @@
       <w:pPr>
         <w:spacing w:line="360" w:lineRule="auto"/>
         <w:jc w:val="center"/>
-      </w:pPr>
-      <w:r>
-        <w:t>Burn Down Chart (will be changed)</w:t>
+        <w:rPr>
+          <w:b/>
+        </w:rPr>
+      </w:pPr>
+      <w:r>
+        <w:rPr>
+          <w:b/>
+        </w:rPr>
+        <w:t>Burn Down Chart (will be changed</w:t>
+      </w:r>
+      <w:r>
+        <w:rPr>
+          <w:b/>
+        </w:rPr>
+        <w:t xml:space="preserve"> tomorrow</w:t>
+      </w:r>
+      <w:r>
+        <w:rPr>
+          <w:b/>
+        </w:rPr>
+        <w:t>)</w:t>
       </w:r>
     </w:p>
     <w:p>
@@ -6304,8 +6285,8 @@
         </w:rPr>
         <w:drawing>
           <wp:inline distT="0" distB="0" distL="0" distR="0">
-            <wp:extent cx="4367135" cy="2606040"/>
-            <wp:effectExtent l="0" t="0" r="0" b="3810"/>
+            <wp:extent cx="3390900" cy="2023483"/>
+            <wp:effectExtent l="0" t="0" r="0" b="0"/>
             <wp:docPr id="4" name="图片 4" descr="“weekly burn down chart”的图片搜索结果">
               <a:hlinkClick xmlns:a="http://schemas.openxmlformats.org/drawingml/2006/main" r:id="rId14" tgtFrame="&quot;_blank&quot;"/>
             </wp:docPr>
@@ -6324,7 +6305,7 @@
                     </pic:cNvPicPr>
                   </pic:nvPicPr>
                   <pic:blipFill>
-                    <a:blip r:embed="rId15">
+                    <a:blip r:embed="rId15" cstate="print">
                       <a:extLst>
                         <a:ext uri="{28A0092B-C50C-407E-A947-70E740481C1C}">
                           <a14:useLocalDpi xmlns:a14="http://schemas.microsoft.com/office/drawing/2010/main" val="0"/>
@@ -6339,7 +6320,7 @@
                   <pic:spPr bwMode="auto">
                     <a:xfrm>
                       <a:off x="0" y="0"/>
-                      <a:ext cx="4373565" cy="2609877"/>
+                      <a:ext cx="3397784" cy="2027591"/>
                     </a:xfrm>
                     <a:prstGeom prst="rect">
                       <a:avLst/>
@@ -6377,15 +6358,6 @@
       </w:r>
       <w:r>
         <w:t>.</w:t>
-      </w:r>
-    </w:p>
-    <w:p>
-      <w:pPr>
-        <w:spacing w:line="360" w:lineRule="auto"/>
-        <w:jc w:val="center"/>
-      </w:pPr>
-      <w:r>
-        <w:t>Two-Week Sprints</w:t>
       </w:r>
     </w:p>
     <w:p>
@@ -6434,21 +6406,7 @@
         </w:drawing>
       </w:r>
     </w:p>
-    <w:p>
-      <w:pPr>
-        <w:spacing w:line="360" w:lineRule="auto"/>
-      </w:pPr>
-    </w:p>
-    <w:p>
-      <w:pPr>
-        <w:spacing w:line="360" w:lineRule="auto"/>
-      </w:pPr>
-    </w:p>
-    <w:p>
-      <w:r>
-        <w:br w:type="page"/>
-      </w:r>
-    </w:p>
+    <w:p/>
     <w:p>
       <w:pPr>
         <w:pStyle w:val="aa"/>
@@ -6457,10 +6415,54 @@
           <w:numId w:val="3"/>
         </w:numPr>
         <w:spacing w:line="360" w:lineRule="auto"/>
-      </w:pPr>
-      <w:r>
-        <w:lastRenderedPageBreak/>
+        <w:rPr>
+          <w:b/>
+          <w:bCs/>
+          <w:color w:val="4472C4" w:themeColor="accent5"/>
+          <w:sz w:val="24"/>
+          <w:szCs w:val="24"/>
+        </w:rPr>
+      </w:pPr>
+      <w:r>
+        <w:rPr>
+          <w:b/>
+          <w:bCs/>
+          <w:color w:val="4472C4" w:themeColor="accent5"/>
+          <w:sz w:val="24"/>
+          <w:szCs w:val="24"/>
+        </w:rPr>
         <w:t>Communication Plan</w:t>
+      </w:r>
+    </w:p>
+    <w:p>
+      <w:pPr>
+        <w:spacing w:line="360" w:lineRule="auto"/>
+        <w:rPr>
+          <w:b/>
+          <w:bCs/>
+          <w:color w:val="4472C4" w:themeColor="accent5"/>
+          <w:sz w:val="24"/>
+          <w:szCs w:val="24"/>
+        </w:rPr>
+      </w:pPr>
+      <w:r>
+        <w:rPr>
+          <w:b/>
+          <w:bCs/>
+          <w:color w:val="4472C4" w:themeColor="accent5"/>
+          <w:sz w:val="24"/>
+          <w:szCs w:val="24"/>
+        </w:rPr>
+        <w:t xml:space="preserve">        </w:t>
+      </w:r>
+      <w:r>
+        <w:t>The attendees of this communication plan are between my supervisor and me</w:t>
+      </w:r>
+      <w:r>
+        <w:t xml:space="preserve"> throughout the whole project</w:t>
+      </w:r>
+      <w:r>
+        <w:t>.</w:t>
       </w:r>
     </w:p>
     <w:tbl>
@@ -6471,12 +6473,13 @@
         <w:tblLook w:val="04A0" w:firstRow="1" w:lastRow="0" w:firstColumn="1" w:lastColumn="0" w:noHBand="0" w:noVBand="1"/>
       </w:tblPr>
       <w:tblGrid>
-        <w:gridCol w:w="1284"/>
-        <w:gridCol w:w="2902"/>
-        <w:gridCol w:w="1403"/>
-        <w:gridCol w:w="1107"/>
+        <w:gridCol w:w="976"/>
+        <w:gridCol w:w="1028"/>
+        <w:gridCol w:w="2023"/>
+        <w:gridCol w:w="1417"/>
+        <w:gridCol w:w="1134"/>
         <w:gridCol w:w="995"/>
-        <w:gridCol w:w="879"/>
+        <w:gridCol w:w="997"/>
       </w:tblGrid>
       <w:tr>
         <w:trPr>
@@ -6484,7 +6487,8 @@
         </w:trPr>
         <w:tc>
           <w:tcPr>
-            <w:tcW w:w="1256" w:type="dxa"/>
+            <w:tcW w:w="2004" w:type="dxa"/>
+            <w:gridSpan w:val="2"/>
             <w:shd w:val="clear" w:color="auto" w:fill="D9D9D9" w:themeFill="background1" w:themeFillShade="D9"/>
             <w:vAlign w:val="center"/>
           </w:tcPr>
@@ -6510,7 +6514,7 @@
         </w:tc>
         <w:tc>
           <w:tcPr>
-            <w:tcW w:w="3341" w:type="dxa"/>
+            <w:tcW w:w="2023" w:type="dxa"/>
             <w:shd w:val="clear" w:color="auto" w:fill="D9D9D9" w:themeFill="background1" w:themeFillShade="D9"/>
             <w:vAlign w:val="center"/>
           </w:tcPr>
@@ -6536,7 +6540,7 @@
         </w:tc>
         <w:tc>
           <w:tcPr>
-            <w:tcW w:w="1019" w:type="dxa"/>
+            <w:tcW w:w="1417" w:type="dxa"/>
             <w:shd w:val="clear" w:color="auto" w:fill="D9D9D9" w:themeFill="background1" w:themeFillShade="D9"/>
             <w:vAlign w:val="center"/>
           </w:tcPr>
@@ -6562,7 +6566,7 @@
         </w:tc>
         <w:tc>
           <w:tcPr>
-            <w:tcW w:w="1107" w:type="dxa"/>
+            <w:tcW w:w="1134" w:type="dxa"/>
             <w:shd w:val="clear" w:color="auto" w:fill="D9D9D9" w:themeFill="background1" w:themeFillShade="D9"/>
             <w:vAlign w:val="center"/>
           </w:tcPr>
@@ -6588,7 +6592,7 @@
         </w:tc>
         <w:tc>
           <w:tcPr>
-            <w:tcW w:w="985" w:type="dxa"/>
+            <w:tcW w:w="995" w:type="dxa"/>
             <w:shd w:val="clear" w:color="auto" w:fill="D9D9D9" w:themeFill="background1" w:themeFillShade="D9"/>
             <w:vAlign w:val="center"/>
           </w:tcPr>
@@ -6614,7 +6618,7 @@
         </w:tc>
         <w:tc>
           <w:tcPr>
-            <w:tcW w:w="862" w:type="dxa"/>
+            <w:tcW w:w="997" w:type="dxa"/>
             <w:shd w:val="clear" w:color="auto" w:fill="D9D9D9" w:themeFill="background1" w:themeFillShade="D9"/>
             <w:vAlign w:val="center"/>
           </w:tcPr>
@@ -6641,11 +6645,12 @@
       </w:tr>
       <w:tr>
         <w:trPr>
-          <w:trHeight w:val="303"/>
+          <w:trHeight w:val="397"/>
         </w:trPr>
         <w:tc>
           <w:tcPr>
-            <w:tcW w:w="1256" w:type="dxa"/>
+            <w:tcW w:w="2004" w:type="dxa"/>
+            <w:gridSpan w:val="2"/>
             <w:vMerge w:val="restart"/>
             <w:shd w:val="clear" w:color="auto" w:fill="D9D9D9" w:themeFill="background1" w:themeFillShade="D9"/>
             <w:vAlign w:val="center"/>
@@ -6671,7 +6676,7 @@
         </w:tc>
         <w:tc>
           <w:tcPr>
-            <w:tcW w:w="3341" w:type="dxa"/>
+            <w:tcW w:w="2023" w:type="dxa"/>
             <w:vMerge w:val="restart"/>
             <w:vAlign w:val="center"/>
           </w:tcPr>
@@ -6679,22 +6684,40 @@
             <w:pPr>
               <w:spacing w:line="360" w:lineRule="auto"/>
               <w:rPr>
-                <w:sz w:val="18"/>
-                <w:szCs w:val="18"/>
-              </w:rPr>
-            </w:pPr>
-            <w:r>
-              <w:rPr>
-                <w:sz w:val="18"/>
-                <w:szCs w:val="18"/>
-              </w:rPr>
-              <w:t>Ensure the right scope and method</w:t>
-            </w:r>
-          </w:p>
-        </w:tc>
-        <w:tc>
-          <w:tcPr>
-            <w:tcW w:w="1019" w:type="dxa"/>
+                <w:color w:val="4472C4" w:themeColor="accent5"/>
+                <w:sz w:val="18"/>
+                <w:szCs w:val="18"/>
+              </w:rPr>
+            </w:pPr>
+            <w:r>
+              <w:rPr>
+                <w:color w:val="4472C4" w:themeColor="accent5"/>
+                <w:sz w:val="18"/>
+                <w:szCs w:val="18"/>
+              </w:rPr>
+              <w:t xml:space="preserve">Ensure the right scope and </w:t>
+            </w:r>
+            <w:r>
+              <w:rPr>
+                <w:color w:val="4472C4" w:themeColor="accent5"/>
+                <w:sz w:val="18"/>
+                <w:szCs w:val="18"/>
+              </w:rPr>
+              <w:t xml:space="preserve">project </w:t>
+            </w:r>
+            <w:r>
+              <w:rPr>
+                <w:color w:val="4472C4" w:themeColor="accent5"/>
+                <w:sz w:val="18"/>
+                <w:szCs w:val="18"/>
+              </w:rPr>
+              <w:t>method</w:t>
+            </w:r>
+          </w:p>
+        </w:tc>
+        <w:tc>
+          <w:tcPr>
+            <w:tcW w:w="1417" w:type="dxa"/>
             <w:vMerge w:val="restart"/>
             <w:vAlign w:val="center"/>
           </w:tcPr>
@@ -6702,12 +6725,14 @@
             <w:pPr>
               <w:spacing w:line="360" w:lineRule="auto"/>
               <w:rPr>
-                <w:sz w:val="18"/>
-                <w:szCs w:val="18"/>
-              </w:rPr>
-            </w:pPr>
-            <w:r>
-              <w:rPr>
+                <w:color w:val="4472C4" w:themeColor="accent5"/>
+                <w:sz w:val="18"/>
+                <w:szCs w:val="18"/>
+              </w:rPr>
+            </w:pPr>
+            <w:r>
+              <w:rPr>
+                <w:color w:val="4472C4" w:themeColor="accent5"/>
                 <w:sz w:val="18"/>
                 <w:szCs w:val="18"/>
               </w:rPr>
@@ -6717,59 +6742,45 @@
         </w:tc>
         <w:tc>
           <w:tcPr>
-            <w:tcW w:w="1107" w:type="dxa"/>
-            <w:vAlign w:val="center"/>
-          </w:tcPr>
-          <w:p>
-            <w:pPr>
-              <w:spacing w:line="360" w:lineRule="auto"/>
-              <w:rPr>
-                <w:sz w:val="18"/>
-                <w:szCs w:val="18"/>
-              </w:rPr>
-            </w:pPr>
-          </w:p>
-          <w:p>
-            <w:pPr>
-              <w:spacing w:line="360" w:lineRule="auto"/>
-              <w:rPr>
-                <w:sz w:val="18"/>
-                <w:szCs w:val="18"/>
-              </w:rPr>
-            </w:pPr>
-            <w:r>
-              <w:rPr>
+            <w:tcW w:w="1134" w:type="dxa"/>
+            <w:vAlign w:val="center"/>
+          </w:tcPr>
+          <w:p>
+            <w:pPr>
+              <w:spacing w:line="360" w:lineRule="auto"/>
+              <w:rPr>
+                <w:color w:val="4472C4" w:themeColor="accent5"/>
+                <w:sz w:val="18"/>
+                <w:szCs w:val="18"/>
+              </w:rPr>
+            </w:pPr>
+            <w:r>
+              <w:rPr>
+                <w:color w:val="4472C4" w:themeColor="accent5"/>
                 <w:sz w:val="18"/>
                 <w:szCs w:val="18"/>
               </w:rPr>
               <w:t>Slack</w:t>
             </w:r>
           </w:p>
-          <w:p>
-            <w:pPr>
-              <w:spacing w:line="360" w:lineRule="auto"/>
-              <w:rPr>
-                <w:sz w:val="18"/>
-                <w:szCs w:val="18"/>
-              </w:rPr>
-            </w:pPr>
-          </w:p>
-        </w:tc>
-        <w:tc>
-          <w:tcPr>
-            <w:tcW w:w="985" w:type="dxa"/>
-            <w:vAlign w:val="center"/>
-          </w:tcPr>
-          <w:p>
-            <w:pPr>
-              <w:spacing w:line="360" w:lineRule="auto"/>
-              <w:rPr>
-                <w:sz w:val="18"/>
-                <w:szCs w:val="18"/>
-              </w:rPr>
-            </w:pPr>
-            <w:r>
-              <w:rPr>
+        </w:tc>
+        <w:tc>
+          <w:tcPr>
+            <w:tcW w:w="995" w:type="dxa"/>
+            <w:vAlign w:val="center"/>
+          </w:tcPr>
+          <w:p>
+            <w:pPr>
+              <w:spacing w:line="360" w:lineRule="auto"/>
+              <w:rPr>
+                <w:color w:val="4472C4" w:themeColor="accent5"/>
+                <w:sz w:val="18"/>
+                <w:szCs w:val="18"/>
+              </w:rPr>
+            </w:pPr>
+            <w:r>
+              <w:rPr>
+                <w:color w:val="4472C4" w:themeColor="accent5"/>
                 <w:sz w:val="18"/>
                 <w:szCs w:val="18"/>
               </w:rPr>
@@ -6779,19 +6790,21 @@
         </w:tc>
         <w:tc>
           <w:tcPr>
-            <w:tcW w:w="862" w:type="dxa"/>
-            <w:vAlign w:val="center"/>
-          </w:tcPr>
-          <w:p>
-            <w:pPr>
-              <w:spacing w:line="360" w:lineRule="auto"/>
-              <w:rPr>
-                <w:sz w:val="18"/>
-                <w:szCs w:val="18"/>
-              </w:rPr>
-            </w:pPr>
-            <w:r>
-              <w:rPr>
+            <w:tcW w:w="997" w:type="dxa"/>
+            <w:vAlign w:val="center"/>
+          </w:tcPr>
+          <w:p>
+            <w:pPr>
+              <w:spacing w:line="360" w:lineRule="auto"/>
+              <w:rPr>
+                <w:color w:val="4472C4" w:themeColor="accent5"/>
+                <w:sz w:val="18"/>
+                <w:szCs w:val="18"/>
+              </w:rPr>
+            </w:pPr>
+            <w:r>
+              <w:rPr>
+                <w:color w:val="4472C4" w:themeColor="accent5"/>
                 <w:sz w:val="18"/>
                 <w:szCs w:val="18"/>
               </w:rPr>
@@ -6806,7 +6819,8 @@
         </w:trPr>
         <w:tc>
           <w:tcPr>
-            <w:tcW w:w="1256" w:type="dxa"/>
+            <w:tcW w:w="2004" w:type="dxa"/>
+            <w:gridSpan w:val="2"/>
             <w:vMerge/>
             <w:shd w:val="clear" w:color="auto" w:fill="D9D9D9" w:themeFill="background1" w:themeFillShade="D9"/>
             <w:vAlign w:val="center"/>
@@ -6824,7 +6838,7 @@
         </w:tc>
         <w:tc>
           <w:tcPr>
-            <w:tcW w:w="3341" w:type="dxa"/>
+            <w:tcW w:w="2023" w:type="dxa"/>
             <w:vMerge/>
             <w:vAlign w:val="center"/>
           </w:tcPr>
@@ -6832,15 +6846,16 @@
             <w:pPr>
               <w:spacing w:line="360" w:lineRule="auto"/>
               <w:rPr>
-                <w:sz w:val="18"/>
-                <w:szCs w:val="18"/>
-              </w:rPr>
-            </w:pPr>
-          </w:p>
-        </w:tc>
-        <w:tc>
-          <w:tcPr>
-            <w:tcW w:w="1019" w:type="dxa"/>
+                <w:color w:val="4472C4" w:themeColor="accent5"/>
+                <w:sz w:val="18"/>
+                <w:szCs w:val="18"/>
+              </w:rPr>
+            </w:pPr>
+          </w:p>
+        </w:tc>
+        <w:tc>
+          <w:tcPr>
+            <w:tcW w:w="1417" w:type="dxa"/>
             <w:vMerge/>
             <w:vAlign w:val="center"/>
           </w:tcPr>
@@ -6848,27 +6863,30 @@
             <w:pPr>
               <w:spacing w:line="360" w:lineRule="auto"/>
               <w:rPr>
-                <w:sz w:val="18"/>
-                <w:szCs w:val="18"/>
-              </w:rPr>
-            </w:pPr>
-          </w:p>
-        </w:tc>
-        <w:tc>
-          <w:tcPr>
-            <w:tcW w:w="1107" w:type="dxa"/>
-            <w:vAlign w:val="center"/>
-          </w:tcPr>
-          <w:p>
-            <w:pPr>
-              <w:spacing w:line="360" w:lineRule="auto"/>
-              <w:rPr>
-                <w:sz w:val="18"/>
-                <w:szCs w:val="18"/>
-              </w:rPr>
-            </w:pPr>
-            <w:r>
-              <w:rPr>
+                <w:color w:val="4472C4" w:themeColor="accent5"/>
+                <w:sz w:val="18"/>
+                <w:szCs w:val="18"/>
+              </w:rPr>
+            </w:pPr>
+          </w:p>
+        </w:tc>
+        <w:tc>
+          <w:tcPr>
+            <w:tcW w:w="1134" w:type="dxa"/>
+            <w:vAlign w:val="center"/>
+          </w:tcPr>
+          <w:p>
+            <w:pPr>
+              <w:spacing w:line="360" w:lineRule="auto"/>
+              <w:rPr>
+                <w:color w:val="4472C4" w:themeColor="accent5"/>
+                <w:sz w:val="18"/>
+                <w:szCs w:val="18"/>
+              </w:rPr>
+            </w:pPr>
+            <w:r>
+              <w:rPr>
+                <w:color w:val="4472C4" w:themeColor="accent5"/>
                 <w:sz w:val="18"/>
                 <w:szCs w:val="18"/>
               </w:rPr>
@@ -6878,19 +6896,21 @@
         </w:tc>
         <w:tc>
           <w:tcPr>
-            <w:tcW w:w="985" w:type="dxa"/>
-            <w:vAlign w:val="center"/>
-          </w:tcPr>
-          <w:p>
-            <w:pPr>
-              <w:spacing w:line="360" w:lineRule="auto"/>
-              <w:rPr>
-                <w:sz w:val="18"/>
-                <w:szCs w:val="18"/>
-              </w:rPr>
-            </w:pPr>
-            <w:r>
-              <w:rPr>
+            <w:tcW w:w="995" w:type="dxa"/>
+            <w:vAlign w:val="center"/>
+          </w:tcPr>
+          <w:p>
+            <w:pPr>
+              <w:spacing w:line="360" w:lineRule="auto"/>
+              <w:rPr>
+                <w:color w:val="4472C4" w:themeColor="accent5"/>
+                <w:sz w:val="18"/>
+                <w:szCs w:val="18"/>
+              </w:rPr>
+            </w:pPr>
+            <w:r>
+              <w:rPr>
+                <w:color w:val="4472C4" w:themeColor="accent5"/>
                 <w:sz w:val="18"/>
                 <w:szCs w:val="18"/>
               </w:rPr>
@@ -6900,19 +6920,21 @@
         </w:tc>
         <w:tc>
           <w:tcPr>
-            <w:tcW w:w="862" w:type="dxa"/>
-            <w:vAlign w:val="center"/>
-          </w:tcPr>
-          <w:p>
-            <w:pPr>
-              <w:spacing w:line="360" w:lineRule="auto"/>
-              <w:rPr>
-                <w:sz w:val="18"/>
-                <w:szCs w:val="18"/>
-              </w:rPr>
-            </w:pPr>
-            <w:r>
-              <w:rPr>
+            <w:tcW w:w="997" w:type="dxa"/>
+            <w:vAlign w:val="center"/>
+          </w:tcPr>
+          <w:p>
+            <w:pPr>
+              <w:spacing w:line="360" w:lineRule="auto"/>
+              <w:rPr>
+                <w:color w:val="4472C4" w:themeColor="accent5"/>
+                <w:sz w:val="18"/>
+                <w:szCs w:val="18"/>
+              </w:rPr>
+            </w:pPr>
+            <w:r>
+              <w:rPr>
+                <w:color w:val="4472C4" w:themeColor="accent5"/>
                 <w:sz w:val="18"/>
                 <w:szCs w:val="18"/>
               </w:rPr>
@@ -6923,11 +6945,12 @@
       </w:tr>
       <w:tr>
         <w:trPr>
-          <w:trHeight w:val="417"/>
+          <w:trHeight w:val="389"/>
         </w:trPr>
         <w:tc>
           <w:tcPr>
-            <w:tcW w:w="1256" w:type="dxa"/>
+            <w:tcW w:w="2004" w:type="dxa"/>
+            <w:gridSpan w:val="2"/>
             <w:vMerge/>
             <w:shd w:val="clear" w:color="auto" w:fill="D9D9D9" w:themeFill="background1" w:themeFillShade="D9"/>
             <w:vAlign w:val="center"/>
@@ -6945,7 +6968,7 @@
         </w:tc>
         <w:tc>
           <w:tcPr>
-            <w:tcW w:w="3341" w:type="dxa"/>
+            <w:tcW w:w="2023" w:type="dxa"/>
             <w:vMerge/>
             <w:vAlign w:val="center"/>
           </w:tcPr>
@@ -6953,27 +6976,30 @@
             <w:pPr>
               <w:spacing w:line="360" w:lineRule="auto"/>
               <w:rPr>
-                <w:sz w:val="18"/>
-                <w:szCs w:val="18"/>
-              </w:rPr>
-            </w:pPr>
-          </w:p>
-        </w:tc>
-        <w:tc>
-          <w:tcPr>
-            <w:tcW w:w="1019" w:type="dxa"/>
-            <w:vAlign w:val="center"/>
-          </w:tcPr>
-          <w:p>
-            <w:pPr>
-              <w:spacing w:line="360" w:lineRule="auto"/>
-              <w:rPr>
-                <w:sz w:val="18"/>
-                <w:szCs w:val="18"/>
-              </w:rPr>
-            </w:pPr>
-            <w:r>
-              <w:rPr>
+                <w:color w:val="4472C4" w:themeColor="accent5"/>
+                <w:sz w:val="18"/>
+                <w:szCs w:val="18"/>
+              </w:rPr>
+            </w:pPr>
+          </w:p>
+        </w:tc>
+        <w:tc>
+          <w:tcPr>
+            <w:tcW w:w="1417" w:type="dxa"/>
+            <w:vAlign w:val="center"/>
+          </w:tcPr>
+          <w:p>
+            <w:pPr>
+              <w:spacing w:line="360" w:lineRule="auto"/>
+              <w:rPr>
+                <w:color w:val="4472C4" w:themeColor="accent5"/>
+                <w:sz w:val="18"/>
+                <w:szCs w:val="18"/>
+              </w:rPr>
+            </w:pPr>
+            <w:r>
+              <w:rPr>
+                <w:color w:val="4472C4" w:themeColor="accent5"/>
                 <w:sz w:val="18"/>
                 <w:szCs w:val="18"/>
               </w:rPr>
@@ -6983,19 +7009,21 @@
         </w:tc>
         <w:tc>
           <w:tcPr>
-            <w:tcW w:w="1107" w:type="dxa"/>
-            <w:vAlign w:val="center"/>
-          </w:tcPr>
-          <w:p>
-            <w:pPr>
-              <w:spacing w:line="360" w:lineRule="auto"/>
-              <w:rPr>
-                <w:sz w:val="18"/>
-                <w:szCs w:val="18"/>
-              </w:rPr>
-            </w:pPr>
-            <w:r>
-              <w:rPr>
+            <w:tcW w:w="1134" w:type="dxa"/>
+            <w:vAlign w:val="center"/>
+          </w:tcPr>
+          <w:p>
+            <w:pPr>
+              <w:spacing w:line="360" w:lineRule="auto"/>
+              <w:rPr>
+                <w:color w:val="4472C4" w:themeColor="accent5"/>
+                <w:sz w:val="18"/>
+                <w:szCs w:val="18"/>
+              </w:rPr>
+            </w:pPr>
+            <w:r>
+              <w:rPr>
+                <w:color w:val="4472C4" w:themeColor="accent5"/>
                 <w:sz w:val="18"/>
                 <w:szCs w:val="18"/>
               </w:rPr>
@@ -7005,19 +7033,21 @@
         </w:tc>
         <w:tc>
           <w:tcPr>
-            <w:tcW w:w="985" w:type="dxa"/>
-            <w:vAlign w:val="center"/>
-          </w:tcPr>
-          <w:p>
-            <w:pPr>
-              <w:spacing w:line="360" w:lineRule="auto"/>
-              <w:rPr>
-                <w:sz w:val="18"/>
-                <w:szCs w:val="18"/>
-              </w:rPr>
-            </w:pPr>
-            <w:r>
-              <w:rPr>
+            <w:tcW w:w="995" w:type="dxa"/>
+            <w:vAlign w:val="center"/>
+          </w:tcPr>
+          <w:p>
+            <w:pPr>
+              <w:spacing w:line="360" w:lineRule="auto"/>
+              <w:rPr>
+                <w:color w:val="4472C4" w:themeColor="accent5"/>
+                <w:sz w:val="18"/>
+                <w:szCs w:val="18"/>
+              </w:rPr>
+            </w:pPr>
+            <w:r>
+              <w:rPr>
+                <w:color w:val="4472C4" w:themeColor="accent5"/>
                 <w:sz w:val="18"/>
                 <w:szCs w:val="18"/>
               </w:rPr>
@@ -7027,19 +7057,21 @@
         </w:tc>
         <w:tc>
           <w:tcPr>
-            <w:tcW w:w="862" w:type="dxa"/>
-            <w:vAlign w:val="center"/>
-          </w:tcPr>
-          <w:p>
-            <w:pPr>
-              <w:spacing w:line="360" w:lineRule="auto"/>
-              <w:rPr>
-                <w:sz w:val="18"/>
-                <w:szCs w:val="18"/>
-              </w:rPr>
-            </w:pPr>
-            <w:r>
-              <w:rPr>
+            <w:tcW w:w="997" w:type="dxa"/>
+            <w:vAlign w:val="center"/>
+          </w:tcPr>
+          <w:p>
+            <w:pPr>
+              <w:spacing w:line="360" w:lineRule="auto"/>
+              <w:rPr>
+                <w:color w:val="4472C4" w:themeColor="accent5"/>
+                <w:sz w:val="18"/>
+                <w:szCs w:val="18"/>
+              </w:rPr>
+            </w:pPr>
+            <w:r>
+              <w:rPr>
+                <w:color w:val="4472C4" w:themeColor="accent5"/>
                 <w:sz w:val="18"/>
                 <w:szCs w:val="18"/>
               </w:rPr>
@@ -7050,11 +7082,12 @@
       </w:tr>
       <w:tr>
         <w:trPr>
-          <w:trHeight w:val="299"/>
+          <w:trHeight w:val="168"/>
         </w:trPr>
         <w:tc>
           <w:tcPr>
-            <w:tcW w:w="1256" w:type="dxa"/>
+            <w:tcW w:w="976" w:type="dxa"/>
+            <w:vMerge w:val="restart"/>
             <w:shd w:val="clear" w:color="auto" w:fill="D9D9D9" w:themeFill="background1" w:themeFillShade="D9"/>
             <w:vAlign w:val="center"/>
           </w:tcPr>
@@ -7073,93 +7106,185 @@
                 <w:sz w:val="18"/>
                 <w:szCs w:val="18"/>
               </w:rPr>
-              <w:t>Data Analysis</w:t>
-            </w:r>
-          </w:p>
-        </w:tc>
-        <w:tc>
-          <w:tcPr>
-            <w:tcW w:w="3341" w:type="dxa"/>
-            <w:vAlign w:val="center"/>
-          </w:tcPr>
-          <w:p>
-            <w:pPr>
-              <w:spacing w:line="360" w:lineRule="auto"/>
-              <w:rPr>
-                <w:sz w:val="18"/>
-                <w:szCs w:val="18"/>
-              </w:rPr>
-            </w:pPr>
-          </w:p>
-        </w:tc>
-        <w:tc>
-          <w:tcPr>
-            <w:tcW w:w="1019" w:type="dxa"/>
-            <w:vAlign w:val="center"/>
-          </w:tcPr>
-          <w:p>
-            <w:pPr>
-              <w:spacing w:line="360" w:lineRule="auto"/>
-              <w:rPr>
-                <w:sz w:val="18"/>
-                <w:szCs w:val="18"/>
-              </w:rPr>
-            </w:pPr>
-          </w:p>
-        </w:tc>
-        <w:tc>
-          <w:tcPr>
-            <w:tcW w:w="1107" w:type="dxa"/>
-            <w:vAlign w:val="center"/>
-          </w:tcPr>
-          <w:p>
-            <w:pPr>
-              <w:spacing w:line="360" w:lineRule="auto"/>
-              <w:rPr>
-                <w:sz w:val="18"/>
-                <w:szCs w:val="18"/>
-              </w:rPr>
-            </w:pPr>
-          </w:p>
-        </w:tc>
-        <w:tc>
-          <w:tcPr>
-            <w:tcW w:w="985" w:type="dxa"/>
-            <w:vAlign w:val="center"/>
-          </w:tcPr>
-          <w:p>
-            <w:pPr>
-              <w:spacing w:line="360" w:lineRule="auto"/>
-              <w:rPr>
-                <w:sz w:val="18"/>
-                <w:szCs w:val="18"/>
-              </w:rPr>
-            </w:pPr>
-          </w:p>
-        </w:tc>
-        <w:tc>
-          <w:tcPr>
-            <w:tcW w:w="862" w:type="dxa"/>
-            <w:vAlign w:val="center"/>
-          </w:tcPr>
-          <w:p>
-            <w:pPr>
-              <w:spacing w:line="360" w:lineRule="auto"/>
-              <w:rPr>
-                <w:sz w:val="18"/>
-                <w:szCs w:val="18"/>
-              </w:rPr>
-            </w:pPr>
+              <w:t xml:space="preserve">Data Analysis &amp; </w:t>
+            </w:r>
+          </w:p>
+          <w:p>
+            <w:pPr>
+              <w:spacing w:line="360" w:lineRule="auto"/>
+              <w:rPr>
+                <w:b/>
+                <w:sz w:val="18"/>
+                <w:szCs w:val="18"/>
+              </w:rPr>
+            </w:pPr>
+            <w:r>
+              <w:rPr>
+                <w:b/>
+                <w:sz w:val="18"/>
+                <w:szCs w:val="18"/>
+              </w:rPr>
+              <w:t>Result Reflection</w:t>
+            </w:r>
+          </w:p>
+        </w:tc>
+        <w:tc>
+          <w:tcPr>
+            <w:tcW w:w="1028" w:type="dxa"/>
+            <w:vMerge w:val="restart"/>
+            <w:shd w:val="clear" w:color="auto" w:fill="D9D9D9" w:themeFill="background1" w:themeFillShade="D9"/>
+            <w:vAlign w:val="center"/>
+          </w:tcPr>
+          <w:p>
+            <w:pPr>
+              <w:spacing w:line="360" w:lineRule="auto"/>
+              <w:rPr>
+                <w:b/>
+                <w:sz w:val="18"/>
+                <w:szCs w:val="18"/>
+              </w:rPr>
+            </w:pPr>
+            <w:r>
+              <w:rPr>
+                <w:b/>
+                <w:sz w:val="18"/>
+                <w:szCs w:val="18"/>
+              </w:rPr>
+              <w:t>Sprint Planning</w:t>
+            </w:r>
+          </w:p>
+        </w:tc>
+        <w:tc>
+          <w:tcPr>
+            <w:tcW w:w="2023" w:type="dxa"/>
+            <w:vMerge w:val="restart"/>
+            <w:vAlign w:val="center"/>
+          </w:tcPr>
+          <w:p>
+            <w:pPr>
+              <w:spacing w:line="360" w:lineRule="auto"/>
+              <w:rPr>
+                <w:color w:val="4472C4" w:themeColor="accent5"/>
+                <w:sz w:val="18"/>
+                <w:szCs w:val="18"/>
+              </w:rPr>
+            </w:pPr>
+            <w:r>
+              <w:rPr>
+                <w:color w:val="4472C4" w:themeColor="accent5"/>
+                <w:sz w:val="18"/>
+                <w:szCs w:val="18"/>
+              </w:rPr>
+              <w:t>Communicate the sprint goals</w:t>
+            </w:r>
+          </w:p>
+        </w:tc>
+        <w:tc>
+          <w:tcPr>
+            <w:tcW w:w="1417" w:type="dxa"/>
+            <w:vMerge w:val="restart"/>
+            <w:vAlign w:val="center"/>
+          </w:tcPr>
+          <w:p>
+            <w:pPr>
+              <w:spacing w:line="360" w:lineRule="auto"/>
+              <w:rPr>
+                <w:color w:val="4472C4" w:themeColor="accent5"/>
+                <w:sz w:val="18"/>
+                <w:szCs w:val="18"/>
+              </w:rPr>
+            </w:pPr>
+            <w:r>
+              <w:rPr>
+                <w:color w:val="4472C4" w:themeColor="accent5"/>
+                <w:sz w:val="18"/>
+                <w:szCs w:val="18"/>
+              </w:rPr>
+              <w:t>Online chat</w:t>
+            </w:r>
+          </w:p>
+        </w:tc>
+        <w:tc>
+          <w:tcPr>
+            <w:tcW w:w="1134" w:type="dxa"/>
+            <w:vAlign w:val="center"/>
+          </w:tcPr>
+          <w:p>
+            <w:pPr>
+              <w:spacing w:line="360" w:lineRule="auto"/>
+              <w:rPr>
+                <w:color w:val="4472C4" w:themeColor="accent5"/>
+                <w:sz w:val="18"/>
+                <w:szCs w:val="18"/>
+              </w:rPr>
+            </w:pPr>
+            <w:r>
+              <w:rPr>
+                <w:color w:val="4472C4" w:themeColor="accent5"/>
+                <w:sz w:val="18"/>
+                <w:szCs w:val="18"/>
+              </w:rPr>
+              <w:t>Slack</w:t>
+            </w:r>
+          </w:p>
+        </w:tc>
+        <w:tc>
+          <w:tcPr>
+            <w:tcW w:w="995" w:type="dxa"/>
+            <w:vAlign w:val="center"/>
+          </w:tcPr>
+          <w:p>
+            <w:pPr>
+              <w:spacing w:line="360" w:lineRule="auto"/>
+              <w:rPr>
+                <w:color w:val="4472C4" w:themeColor="accent5"/>
+                <w:sz w:val="18"/>
+                <w:szCs w:val="18"/>
+              </w:rPr>
+            </w:pPr>
+            <w:r>
+              <w:rPr>
+                <w:color w:val="4472C4" w:themeColor="accent5"/>
+                <w:sz w:val="18"/>
+                <w:szCs w:val="18"/>
+              </w:rPr>
+              <w:t>Depends</w:t>
+            </w:r>
+          </w:p>
+        </w:tc>
+        <w:tc>
+          <w:tcPr>
+            <w:tcW w:w="997" w:type="dxa"/>
+            <w:vAlign w:val="center"/>
+          </w:tcPr>
+          <w:p>
+            <w:pPr>
+              <w:spacing w:line="360" w:lineRule="auto"/>
+              <w:rPr>
+                <w:color w:val="4472C4" w:themeColor="accent5"/>
+                <w:sz w:val="18"/>
+                <w:szCs w:val="18"/>
+              </w:rPr>
+            </w:pPr>
+            <w:r>
+              <w:rPr>
+                <w:color w:val="4472C4" w:themeColor="accent5"/>
+                <w:sz w:val="18"/>
+                <w:szCs w:val="18"/>
+              </w:rPr>
+              <w:t>Depends</w:t>
+            </w:r>
           </w:p>
         </w:tc>
       </w:tr>
       <w:tr>
         <w:trPr>
-          <w:trHeight w:val="288"/>
+          <w:trHeight w:val="168"/>
         </w:trPr>
         <w:tc>
           <w:tcPr>
-            <w:tcW w:w="1256" w:type="dxa"/>
+            <w:tcW w:w="976" w:type="dxa"/>
+            <w:vMerge/>
             <w:shd w:val="clear" w:color="auto" w:fill="D9D9D9" w:themeFill="background1" w:themeFillShade="D9"/>
             <w:vAlign w:val="center"/>
           </w:tcPr>
@@ -7172,99 +7297,141 @@
                 <w:szCs w:val="18"/>
               </w:rPr>
             </w:pPr>
-            <w:r>
-              <w:rPr>
-                <w:b/>
-                <w:sz w:val="18"/>
-                <w:szCs w:val="18"/>
-              </w:rPr>
-              <w:t>Reflection</w:t>
-            </w:r>
-          </w:p>
-        </w:tc>
-        <w:tc>
-          <w:tcPr>
-            <w:tcW w:w="3341" w:type="dxa"/>
-            <w:vAlign w:val="center"/>
-          </w:tcPr>
-          <w:p>
-            <w:pPr>
-              <w:spacing w:line="360" w:lineRule="auto"/>
-              <w:rPr>
-                <w:sz w:val="18"/>
-                <w:szCs w:val="18"/>
-              </w:rPr>
-            </w:pPr>
-          </w:p>
-        </w:tc>
-        <w:tc>
-          <w:tcPr>
-            <w:tcW w:w="1019" w:type="dxa"/>
-            <w:vAlign w:val="center"/>
-          </w:tcPr>
-          <w:p>
-            <w:pPr>
-              <w:spacing w:line="360" w:lineRule="auto"/>
-              <w:rPr>
-                <w:sz w:val="18"/>
-                <w:szCs w:val="18"/>
-              </w:rPr>
-            </w:pPr>
-          </w:p>
-        </w:tc>
-        <w:tc>
-          <w:tcPr>
-            <w:tcW w:w="1107" w:type="dxa"/>
-            <w:vAlign w:val="center"/>
-          </w:tcPr>
-          <w:p>
-            <w:pPr>
-              <w:spacing w:line="360" w:lineRule="auto"/>
-              <w:rPr>
-                <w:sz w:val="18"/>
-                <w:szCs w:val="18"/>
-              </w:rPr>
-            </w:pPr>
-          </w:p>
-        </w:tc>
-        <w:tc>
-          <w:tcPr>
-            <w:tcW w:w="985" w:type="dxa"/>
-            <w:vAlign w:val="center"/>
-          </w:tcPr>
-          <w:p>
-            <w:pPr>
-              <w:spacing w:line="360" w:lineRule="auto"/>
-              <w:rPr>
-                <w:sz w:val="18"/>
-                <w:szCs w:val="18"/>
-              </w:rPr>
-            </w:pPr>
-          </w:p>
-        </w:tc>
-        <w:tc>
-          <w:tcPr>
-            <w:tcW w:w="862" w:type="dxa"/>
-            <w:vAlign w:val="center"/>
-          </w:tcPr>
-          <w:p>
-            <w:pPr>
-              <w:spacing w:line="360" w:lineRule="auto"/>
-              <w:rPr>
-                <w:sz w:val="18"/>
-                <w:szCs w:val="18"/>
-              </w:rPr>
-            </w:pPr>
+          </w:p>
+        </w:tc>
+        <w:tc>
+          <w:tcPr>
+            <w:tcW w:w="1028" w:type="dxa"/>
+            <w:vMerge/>
+            <w:shd w:val="clear" w:color="auto" w:fill="D9D9D9" w:themeFill="background1" w:themeFillShade="D9"/>
+            <w:vAlign w:val="center"/>
+          </w:tcPr>
+          <w:p>
+            <w:pPr>
+              <w:spacing w:line="360" w:lineRule="auto"/>
+              <w:rPr>
+                <w:b/>
+                <w:sz w:val="18"/>
+                <w:szCs w:val="18"/>
+              </w:rPr>
+            </w:pPr>
+          </w:p>
+        </w:tc>
+        <w:tc>
+          <w:tcPr>
+            <w:tcW w:w="2023" w:type="dxa"/>
+            <w:vMerge/>
+            <w:vAlign w:val="center"/>
+          </w:tcPr>
+          <w:p>
+            <w:pPr>
+              <w:spacing w:line="360" w:lineRule="auto"/>
+              <w:rPr>
+                <w:color w:val="4472C4" w:themeColor="accent5"/>
+                <w:sz w:val="18"/>
+                <w:szCs w:val="18"/>
+              </w:rPr>
+            </w:pPr>
+          </w:p>
+        </w:tc>
+        <w:tc>
+          <w:tcPr>
+            <w:tcW w:w="1417" w:type="dxa"/>
+            <w:vMerge/>
+            <w:vAlign w:val="center"/>
+          </w:tcPr>
+          <w:p>
+            <w:pPr>
+              <w:spacing w:line="360" w:lineRule="auto"/>
+              <w:rPr>
+                <w:color w:val="4472C4" w:themeColor="accent5"/>
+                <w:sz w:val="18"/>
+                <w:szCs w:val="18"/>
+              </w:rPr>
+            </w:pPr>
+          </w:p>
+        </w:tc>
+        <w:tc>
+          <w:tcPr>
+            <w:tcW w:w="1134" w:type="dxa"/>
+            <w:vAlign w:val="center"/>
+          </w:tcPr>
+          <w:p>
+            <w:pPr>
+              <w:spacing w:line="360" w:lineRule="auto"/>
+              <w:rPr>
+                <w:color w:val="4472C4" w:themeColor="accent5"/>
+                <w:sz w:val="18"/>
+                <w:szCs w:val="18"/>
+              </w:rPr>
+            </w:pPr>
+            <w:r>
+              <w:rPr>
+                <w:color w:val="4472C4" w:themeColor="accent5"/>
+                <w:sz w:val="18"/>
+                <w:szCs w:val="18"/>
+              </w:rPr>
+              <w:t>Email</w:t>
+            </w:r>
+          </w:p>
+        </w:tc>
+        <w:tc>
+          <w:tcPr>
+            <w:tcW w:w="995" w:type="dxa"/>
+            <w:vAlign w:val="center"/>
+          </w:tcPr>
+          <w:p>
+            <w:pPr>
+              <w:spacing w:line="360" w:lineRule="auto"/>
+              <w:rPr>
+                <w:color w:val="4472C4" w:themeColor="accent5"/>
+                <w:sz w:val="18"/>
+                <w:szCs w:val="18"/>
+              </w:rPr>
+            </w:pPr>
+            <w:r>
+              <w:rPr>
+                <w:color w:val="4472C4" w:themeColor="accent5"/>
+                <w:sz w:val="18"/>
+                <w:szCs w:val="18"/>
+              </w:rPr>
+              <w:t>Depends</w:t>
+            </w:r>
+          </w:p>
+        </w:tc>
+        <w:tc>
+          <w:tcPr>
+            <w:tcW w:w="997" w:type="dxa"/>
+            <w:vAlign w:val="center"/>
+          </w:tcPr>
+          <w:p>
+            <w:pPr>
+              <w:spacing w:line="360" w:lineRule="auto"/>
+              <w:rPr>
+                <w:color w:val="4472C4" w:themeColor="accent5"/>
+                <w:sz w:val="18"/>
+                <w:szCs w:val="18"/>
+              </w:rPr>
+            </w:pPr>
+            <w:r>
+              <w:rPr>
+                <w:color w:val="4472C4" w:themeColor="accent5"/>
+                <w:sz w:val="18"/>
+                <w:szCs w:val="18"/>
+              </w:rPr>
+              <w:t>Depends</w:t>
+            </w:r>
           </w:p>
         </w:tc>
       </w:tr>
       <w:tr>
         <w:trPr>
-          <w:trHeight w:val="288"/>
+          <w:trHeight w:val="330"/>
         </w:trPr>
         <w:tc>
           <w:tcPr>
-            <w:tcW w:w="1256" w:type="dxa"/>
+            <w:tcW w:w="976" w:type="dxa"/>
+            <w:vMerge/>
             <w:shd w:val="clear" w:color="auto" w:fill="D9D9D9" w:themeFill="background1" w:themeFillShade="D9"/>
             <w:vAlign w:val="center"/>
           </w:tcPr>
@@ -7277,6 +7444,649 @@
                 <w:szCs w:val="18"/>
               </w:rPr>
             </w:pPr>
+          </w:p>
+        </w:tc>
+        <w:tc>
+          <w:tcPr>
+            <w:tcW w:w="1028" w:type="dxa"/>
+            <w:vMerge/>
+            <w:shd w:val="clear" w:color="auto" w:fill="D9D9D9" w:themeFill="background1" w:themeFillShade="D9"/>
+            <w:vAlign w:val="center"/>
+          </w:tcPr>
+          <w:p>
+            <w:pPr>
+              <w:spacing w:line="360" w:lineRule="auto"/>
+              <w:rPr>
+                <w:b/>
+                <w:sz w:val="18"/>
+                <w:szCs w:val="18"/>
+              </w:rPr>
+            </w:pPr>
+          </w:p>
+        </w:tc>
+        <w:tc>
+          <w:tcPr>
+            <w:tcW w:w="2023" w:type="dxa"/>
+            <w:vMerge/>
+            <w:vAlign w:val="center"/>
+          </w:tcPr>
+          <w:p>
+            <w:pPr>
+              <w:spacing w:line="360" w:lineRule="auto"/>
+              <w:rPr>
+                <w:color w:val="4472C4" w:themeColor="accent5"/>
+                <w:sz w:val="18"/>
+                <w:szCs w:val="18"/>
+              </w:rPr>
+            </w:pPr>
+          </w:p>
+        </w:tc>
+        <w:tc>
+          <w:tcPr>
+            <w:tcW w:w="1417" w:type="dxa"/>
+            <w:vAlign w:val="center"/>
+          </w:tcPr>
+          <w:p>
+            <w:pPr>
+              <w:spacing w:line="360" w:lineRule="auto"/>
+              <w:rPr>
+                <w:color w:val="4472C4" w:themeColor="accent5"/>
+                <w:sz w:val="18"/>
+                <w:szCs w:val="18"/>
+              </w:rPr>
+            </w:pPr>
+            <w:r>
+              <w:rPr>
+                <w:color w:val="4472C4" w:themeColor="accent5"/>
+                <w:sz w:val="18"/>
+                <w:szCs w:val="18"/>
+              </w:rPr>
+              <w:t>Face-to-Face</w:t>
+            </w:r>
+          </w:p>
+        </w:tc>
+        <w:tc>
+          <w:tcPr>
+            <w:tcW w:w="1134" w:type="dxa"/>
+            <w:vAlign w:val="center"/>
+          </w:tcPr>
+          <w:p>
+            <w:pPr>
+              <w:spacing w:line="360" w:lineRule="auto"/>
+              <w:rPr>
+                <w:color w:val="4472C4" w:themeColor="accent5"/>
+                <w:sz w:val="18"/>
+                <w:szCs w:val="18"/>
+              </w:rPr>
+            </w:pPr>
+            <w:r>
+              <w:rPr>
+                <w:color w:val="4472C4" w:themeColor="accent5"/>
+                <w:sz w:val="18"/>
+                <w:szCs w:val="18"/>
+              </w:rPr>
+              <w:t>Supervisor’s office</w:t>
+            </w:r>
+          </w:p>
+        </w:tc>
+        <w:tc>
+          <w:tcPr>
+            <w:tcW w:w="995" w:type="dxa"/>
+            <w:vAlign w:val="center"/>
+          </w:tcPr>
+          <w:p>
+            <w:pPr>
+              <w:spacing w:line="360" w:lineRule="auto"/>
+              <w:rPr>
+                <w:color w:val="4472C4" w:themeColor="accent5"/>
+                <w:sz w:val="18"/>
+                <w:szCs w:val="18"/>
+              </w:rPr>
+            </w:pPr>
+            <w:r>
+              <w:rPr>
+                <w:color w:val="4472C4" w:themeColor="accent5"/>
+                <w:sz w:val="18"/>
+                <w:szCs w:val="18"/>
+              </w:rPr>
+              <w:t>Each sprint</w:t>
+            </w:r>
+          </w:p>
+        </w:tc>
+        <w:tc>
+          <w:tcPr>
+            <w:tcW w:w="997" w:type="dxa"/>
+            <w:vAlign w:val="center"/>
+          </w:tcPr>
+          <w:p>
+            <w:pPr>
+              <w:spacing w:line="360" w:lineRule="auto"/>
+              <w:rPr>
+                <w:color w:val="4472C4" w:themeColor="accent5"/>
+                <w:sz w:val="18"/>
+                <w:szCs w:val="18"/>
+              </w:rPr>
+            </w:pPr>
+            <w:r>
+              <w:rPr>
+                <w:color w:val="4472C4" w:themeColor="accent5"/>
+                <w:sz w:val="18"/>
+                <w:szCs w:val="18"/>
+              </w:rPr>
+              <w:t>30-45 minutes</w:t>
+            </w:r>
+          </w:p>
+        </w:tc>
+      </w:tr>
+      <w:tr>
+        <w:trPr>
+          <w:trHeight w:val="168"/>
+        </w:trPr>
+        <w:tc>
+          <w:tcPr>
+            <w:tcW w:w="976" w:type="dxa"/>
+            <w:vMerge/>
+            <w:shd w:val="clear" w:color="auto" w:fill="D9D9D9" w:themeFill="background1" w:themeFillShade="D9"/>
+            <w:vAlign w:val="center"/>
+          </w:tcPr>
+          <w:p>
+            <w:pPr>
+              <w:spacing w:line="360" w:lineRule="auto"/>
+              <w:rPr>
+                <w:b/>
+                <w:sz w:val="18"/>
+                <w:szCs w:val="18"/>
+              </w:rPr>
+            </w:pPr>
+          </w:p>
+        </w:tc>
+        <w:tc>
+          <w:tcPr>
+            <w:tcW w:w="1028" w:type="dxa"/>
+            <w:vMerge w:val="restart"/>
+            <w:shd w:val="clear" w:color="auto" w:fill="D9D9D9" w:themeFill="background1" w:themeFillShade="D9"/>
+            <w:vAlign w:val="center"/>
+          </w:tcPr>
+          <w:p>
+            <w:pPr>
+              <w:spacing w:line="360" w:lineRule="auto"/>
+              <w:rPr>
+                <w:b/>
+                <w:sz w:val="18"/>
+                <w:szCs w:val="18"/>
+              </w:rPr>
+            </w:pPr>
+            <w:r>
+              <w:rPr>
+                <w:b/>
+                <w:sz w:val="18"/>
+                <w:szCs w:val="18"/>
+              </w:rPr>
+              <w:t>Sprint Review</w:t>
+            </w:r>
+          </w:p>
+        </w:tc>
+        <w:tc>
+          <w:tcPr>
+            <w:tcW w:w="2023" w:type="dxa"/>
+            <w:vMerge w:val="restart"/>
+            <w:vAlign w:val="center"/>
+          </w:tcPr>
+          <w:p>
+            <w:pPr>
+              <w:spacing w:line="360" w:lineRule="auto"/>
+              <w:rPr>
+                <w:color w:val="4472C4" w:themeColor="accent5"/>
+                <w:sz w:val="18"/>
+                <w:szCs w:val="18"/>
+              </w:rPr>
+            </w:pPr>
+            <w:r>
+              <w:rPr>
+                <w:color w:val="4472C4" w:themeColor="accent5"/>
+                <w:sz w:val="18"/>
+                <w:szCs w:val="18"/>
+              </w:rPr>
+              <w:t>Review the achievement of sprint goals</w:t>
+            </w:r>
+            <w:r>
+              <w:rPr>
+                <w:color w:val="4472C4" w:themeColor="accent5"/>
+                <w:sz w:val="18"/>
+                <w:szCs w:val="18"/>
+              </w:rPr>
+              <w:t xml:space="preserve"> and adjust the sprint goals for next sprint if necessary</w:t>
+            </w:r>
+          </w:p>
+        </w:tc>
+        <w:tc>
+          <w:tcPr>
+            <w:tcW w:w="1417" w:type="dxa"/>
+            <w:vMerge w:val="restart"/>
+            <w:vAlign w:val="center"/>
+          </w:tcPr>
+          <w:p>
+            <w:pPr>
+              <w:spacing w:line="360" w:lineRule="auto"/>
+              <w:rPr>
+                <w:color w:val="4472C4" w:themeColor="accent5"/>
+                <w:sz w:val="18"/>
+                <w:szCs w:val="18"/>
+              </w:rPr>
+            </w:pPr>
+            <w:r>
+              <w:rPr>
+                <w:color w:val="4472C4" w:themeColor="accent5"/>
+                <w:sz w:val="18"/>
+                <w:szCs w:val="18"/>
+              </w:rPr>
+              <w:t>Online chat</w:t>
+            </w:r>
+          </w:p>
+        </w:tc>
+        <w:tc>
+          <w:tcPr>
+            <w:tcW w:w="1134" w:type="dxa"/>
+            <w:vAlign w:val="center"/>
+          </w:tcPr>
+          <w:p>
+            <w:pPr>
+              <w:spacing w:line="360" w:lineRule="auto"/>
+              <w:rPr>
+                <w:color w:val="4472C4" w:themeColor="accent5"/>
+                <w:sz w:val="18"/>
+                <w:szCs w:val="18"/>
+              </w:rPr>
+            </w:pPr>
+            <w:r>
+              <w:rPr>
+                <w:color w:val="4472C4" w:themeColor="accent5"/>
+                <w:sz w:val="18"/>
+                <w:szCs w:val="18"/>
+              </w:rPr>
+              <w:t>Slack</w:t>
+            </w:r>
+          </w:p>
+        </w:tc>
+        <w:tc>
+          <w:tcPr>
+            <w:tcW w:w="995" w:type="dxa"/>
+            <w:vAlign w:val="center"/>
+          </w:tcPr>
+          <w:p>
+            <w:pPr>
+              <w:spacing w:line="360" w:lineRule="auto"/>
+              <w:rPr>
+                <w:color w:val="4472C4" w:themeColor="accent5"/>
+                <w:sz w:val="18"/>
+                <w:szCs w:val="18"/>
+              </w:rPr>
+            </w:pPr>
+            <w:r>
+              <w:rPr>
+                <w:color w:val="4472C4" w:themeColor="accent5"/>
+                <w:sz w:val="18"/>
+                <w:szCs w:val="18"/>
+              </w:rPr>
+              <w:t>Depends</w:t>
+            </w:r>
+          </w:p>
+        </w:tc>
+        <w:tc>
+          <w:tcPr>
+            <w:tcW w:w="997" w:type="dxa"/>
+            <w:vAlign w:val="center"/>
+          </w:tcPr>
+          <w:p>
+            <w:pPr>
+              <w:spacing w:line="360" w:lineRule="auto"/>
+              <w:rPr>
+                <w:color w:val="4472C4" w:themeColor="accent5"/>
+                <w:sz w:val="18"/>
+                <w:szCs w:val="18"/>
+              </w:rPr>
+            </w:pPr>
+            <w:r>
+              <w:rPr>
+                <w:color w:val="4472C4" w:themeColor="accent5"/>
+                <w:sz w:val="18"/>
+                <w:szCs w:val="18"/>
+              </w:rPr>
+              <w:t>Depends</w:t>
+            </w:r>
+          </w:p>
+        </w:tc>
+      </w:tr>
+      <w:tr>
+        <w:trPr>
+          <w:trHeight w:val="168"/>
+        </w:trPr>
+        <w:tc>
+          <w:tcPr>
+            <w:tcW w:w="976" w:type="dxa"/>
+            <w:vMerge/>
+            <w:shd w:val="clear" w:color="auto" w:fill="D9D9D9" w:themeFill="background1" w:themeFillShade="D9"/>
+            <w:vAlign w:val="center"/>
+          </w:tcPr>
+          <w:p>
+            <w:pPr>
+              <w:spacing w:line="360" w:lineRule="auto"/>
+              <w:rPr>
+                <w:b/>
+                <w:sz w:val="18"/>
+                <w:szCs w:val="18"/>
+              </w:rPr>
+            </w:pPr>
+          </w:p>
+        </w:tc>
+        <w:tc>
+          <w:tcPr>
+            <w:tcW w:w="1028" w:type="dxa"/>
+            <w:vMerge/>
+            <w:shd w:val="clear" w:color="auto" w:fill="D9D9D9" w:themeFill="background1" w:themeFillShade="D9"/>
+            <w:vAlign w:val="center"/>
+          </w:tcPr>
+          <w:p>
+            <w:pPr>
+              <w:spacing w:line="360" w:lineRule="auto"/>
+              <w:rPr>
+                <w:b/>
+                <w:sz w:val="18"/>
+                <w:szCs w:val="18"/>
+              </w:rPr>
+            </w:pPr>
+          </w:p>
+        </w:tc>
+        <w:tc>
+          <w:tcPr>
+            <w:tcW w:w="2023" w:type="dxa"/>
+            <w:vMerge/>
+            <w:vAlign w:val="center"/>
+          </w:tcPr>
+          <w:p>
+            <w:pPr>
+              <w:spacing w:line="360" w:lineRule="auto"/>
+              <w:rPr>
+                <w:color w:val="4472C4" w:themeColor="accent5"/>
+                <w:sz w:val="18"/>
+                <w:szCs w:val="18"/>
+              </w:rPr>
+            </w:pPr>
+          </w:p>
+        </w:tc>
+        <w:tc>
+          <w:tcPr>
+            <w:tcW w:w="1417" w:type="dxa"/>
+            <w:vMerge/>
+            <w:vAlign w:val="center"/>
+          </w:tcPr>
+          <w:p>
+            <w:pPr>
+              <w:spacing w:line="360" w:lineRule="auto"/>
+              <w:rPr>
+                <w:color w:val="4472C4" w:themeColor="accent5"/>
+                <w:sz w:val="18"/>
+                <w:szCs w:val="18"/>
+              </w:rPr>
+            </w:pPr>
+          </w:p>
+        </w:tc>
+        <w:tc>
+          <w:tcPr>
+            <w:tcW w:w="1134" w:type="dxa"/>
+            <w:vAlign w:val="center"/>
+          </w:tcPr>
+          <w:p>
+            <w:pPr>
+              <w:spacing w:line="360" w:lineRule="auto"/>
+              <w:rPr>
+                <w:color w:val="4472C4" w:themeColor="accent5"/>
+                <w:sz w:val="18"/>
+                <w:szCs w:val="18"/>
+              </w:rPr>
+            </w:pPr>
+            <w:r>
+              <w:rPr>
+                <w:color w:val="4472C4" w:themeColor="accent5"/>
+                <w:sz w:val="18"/>
+                <w:szCs w:val="18"/>
+              </w:rPr>
+              <w:t>Email</w:t>
+            </w:r>
+          </w:p>
+        </w:tc>
+        <w:tc>
+          <w:tcPr>
+            <w:tcW w:w="995" w:type="dxa"/>
+            <w:vAlign w:val="center"/>
+          </w:tcPr>
+          <w:p>
+            <w:pPr>
+              <w:spacing w:line="360" w:lineRule="auto"/>
+              <w:rPr>
+                <w:color w:val="4472C4" w:themeColor="accent5"/>
+                <w:sz w:val="18"/>
+                <w:szCs w:val="18"/>
+              </w:rPr>
+            </w:pPr>
+            <w:r>
+              <w:rPr>
+                <w:color w:val="4472C4" w:themeColor="accent5"/>
+                <w:sz w:val="18"/>
+                <w:szCs w:val="18"/>
+              </w:rPr>
+              <w:t>Depends</w:t>
+            </w:r>
+          </w:p>
+        </w:tc>
+        <w:tc>
+          <w:tcPr>
+            <w:tcW w:w="997" w:type="dxa"/>
+            <w:vAlign w:val="center"/>
+          </w:tcPr>
+          <w:p>
+            <w:pPr>
+              <w:spacing w:line="360" w:lineRule="auto"/>
+              <w:rPr>
+                <w:color w:val="4472C4" w:themeColor="accent5"/>
+                <w:sz w:val="18"/>
+                <w:szCs w:val="18"/>
+              </w:rPr>
+            </w:pPr>
+            <w:r>
+              <w:rPr>
+                <w:color w:val="4472C4" w:themeColor="accent5"/>
+                <w:sz w:val="18"/>
+                <w:szCs w:val="18"/>
+              </w:rPr>
+              <w:t>Depends</w:t>
+            </w:r>
+          </w:p>
+        </w:tc>
+      </w:tr>
+      <w:tr>
+        <w:trPr>
+          <w:trHeight w:val="330"/>
+        </w:trPr>
+        <w:tc>
+          <w:tcPr>
+            <w:tcW w:w="976" w:type="dxa"/>
+            <w:vMerge/>
+            <w:shd w:val="clear" w:color="auto" w:fill="D9D9D9" w:themeFill="background1" w:themeFillShade="D9"/>
+            <w:vAlign w:val="center"/>
+          </w:tcPr>
+          <w:p>
+            <w:pPr>
+              <w:spacing w:line="360" w:lineRule="auto"/>
+              <w:rPr>
+                <w:b/>
+                <w:sz w:val="18"/>
+                <w:szCs w:val="18"/>
+              </w:rPr>
+            </w:pPr>
+          </w:p>
+        </w:tc>
+        <w:tc>
+          <w:tcPr>
+            <w:tcW w:w="1028" w:type="dxa"/>
+            <w:vMerge/>
+            <w:shd w:val="clear" w:color="auto" w:fill="D9D9D9" w:themeFill="background1" w:themeFillShade="D9"/>
+            <w:vAlign w:val="center"/>
+          </w:tcPr>
+          <w:p>
+            <w:pPr>
+              <w:spacing w:line="360" w:lineRule="auto"/>
+              <w:rPr>
+                <w:b/>
+                <w:sz w:val="18"/>
+                <w:szCs w:val="18"/>
+              </w:rPr>
+            </w:pPr>
+          </w:p>
+        </w:tc>
+        <w:tc>
+          <w:tcPr>
+            <w:tcW w:w="2023" w:type="dxa"/>
+            <w:vMerge/>
+            <w:vAlign w:val="center"/>
+          </w:tcPr>
+          <w:p>
+            <w:pPr>
+              <w:spacing w:line="360" w:lineRule="auto"/>
+              <w:rPr>
+                <w:color w:val="4472C4" w:themeColor="accent5"/>
+                <w:sz w:val="18"/>
+                <w:szCs w:val="18"/>
+              </w:rPr>
+            </w:pPr>
+          </w:p>
+        </w:tc>
+        <w:tc>
+          <w:tcPr>
+            <w:tcW w:w="1417" w:type="dxa"/>
+            <w:vAlign w:val="center"/>
+          </w:tcPr>
+          <w:p>
+            <w:pPr>
+              <w:spacing w:line="360" w:lineRule="auto"/>
+              <w:rPr>
+                <w:color w:val="4472C4" w:themeColor="accent5"/>
+                <w:sz w:val="18"/>
+                <w:szCs w:val="18"/>
+              </w:rPr>
+            </w:pPr>
+            <w:r>
+              <w:rPr>
+                <w:color w:val="4472C4" w:themeColor="accent5"/>
+                <w:sz w:val="18"/>
+                <w:szCs w:val="18"/>
+              </w:rPr>
+              <w:t>Face-to-Face</w:t>
+            </w:r>
+          </w:p>
+        </w:tc>
+        <w:tc>
+          <w:tcPr>
+            <w:tcW w:w="1134" w:type="dxa"/>
+            <w:vAlign w:val="center"/>
+          </w:tcPr>
+          <w:p>
+            <w:pPr>
+              <w:spacing w:line="360" w:lineRule="auto"/>
+              <w:rPr>
+                <w:color w:val="4472C4" w:themeColor="accent5"/>
+                <w:sz w:val="18"/>
+                <w:szCs w:val="18"/>
+              </w:rPr>
+            </w:pPr>
+            <w:r>
+              <w:rPr>
+                <w:color w:val="4472C4" w:themeColor="accent5"/>
+                <w:sz w:val="18"/>
+                <w:szCs w:val="18"/>
+              </w:rPr>
+              <w:t>Supervisor’s office</w:t>
+            </w:r>
+          </w:p>
+        </w:tc>
+        <w:tc>
+          <w:tcPr>
+            <w:tcW w:w="995" w:type="dxa"/>
+            <w:vAlign w:val="center"/>
+          </w:tcPr>
+          <w:p>
+            <w:pPr>
+              <w:spacing w:line="360" w:lineRule="auto"/>
+              <w:rPr>
+                <w:color w:val="4472C4" w:themeColor="accent5"/>
+                <w:sz w:val="18"/>
+                <w:szCs w:val="18"/>
+              </w:rPr>
+            </w:pPr>
+            <w:r>
+              <w:rPr>
+                <w:color w:val="4472C4" w:themeColor="accent5"/>
+                <w:sz w:val="18"/>
+                <w:szCs w:val="18"/>
+              </w:rPr>
+              <w:t>Each sprint</w:t>
+            </w:r>
+          </w:p>
+        </w:tc>
+        <w:tc>
+          <w:tcPr>
+            <w:tcW w:w="997" w:type="dxa"/>
+            <w:vAlign w:val="center"/>
+          </w:tcPr>
+          <w:p>
+            <w:pPr>
+              <w:spacing w:line="360" w:lineRule="auto"/>
+              <w:rPr>
+                <w:color w:val="4472C4" w:themeColor="accent5"/>
+                <w:sz w:val="18"/>
+                <w:szCs w:val="18"/>
+              </w:rPr>
+            </w:pPr>
+            <w:r>
+              <w:rPr>
+                <w:color w:val="4472C4" w:themeColor="accent5"/>
+                <w:sz w:val="18"/>
+                <w:szCs w:val="18"/>
+              </w:rPr>
+              <w:t>30-45 minutes</w:t>
+            </w:r>
+          </w:p>
+        </w:tc>
+      </w:tr>
+      <w:tr>
+        <w:trPr>
+          <w:trHeight w:val="162"/>
+        </w:trPr>
+        <w:tc>
+          <w:tcPr>
+            <w:tcW w:w="2004" w:type="dxa"/>
+            <w:gridSpan w:val="2"/>
+            <w:vMerge w:val="restart"/>
+            <w:shd w:val="clear" w:color="auto" w:fill="D9D9D9" w:themeFill="background1" w:themeFillShade="D9"/>
+            <w:vAlign w:val="center"/>
+          </w:tcPr>
+          <w:p>
+            <w:pPr>
+              <w:spacing w:line="360" w:lineRule="auto"/>
+              <w:rPr>
+                <w:b/>
+                <w:sz w:val="18"/>
+                <w:szCs w:val="18"/>
+              </w:rPr>
+            </w:pPr>
+            <w:r>
+              <w:rPr>
+                <w:b/>
+                <w:sz w:val="18"/>
+                <w:szCs w:val="18"/>
+              </w:rPr>
+              <w:t xml:space="preserve">Result </w:t>
+            </w:r>
             <w:r>
               <w:rPr>
                 <w:b/>
@@ -7289,77 +8099,391 @@
         </w:tc>
         <w:tc>
           <w:tcPr>
-            <w:tcW w:w="3341" w:type="dxa"/>
-            <w:vAlign w:val="center"/>
-          </w:tcPr>
-          <w:p>
-            <w:pPr>
-              <w:spacing w:line="360" w:lineRule="auto"/>
-              <w:rPr>
-                <w:sz w:val="18"/>
-                <w:szCs w:val="18"/>
-              </w:rPr>
-            </w:pPr>
-          </w:p>
-        </w:tc>
-        <w:tc>
-          <w:tcPr>
-            <w:tcW w:w="1019" w:type="dxa"/>
-            <w:vAlign w:val="center"/>
-          </w:tcPr>
-          <w:p>
-            <w:pPr>
-              <w:spacing w:line="360" w:lineRule="auto"/>
-              <w:rPr>
-                <w:sz w:val="18"/>
-                <w:szCs w:val="18"/>
-              </w:rPr>
-            </w:pPr>
-          </w:p>
-        </w:tc>
-        <w:tc>
-          <w:tcPr>
-            <w:tcW w:w="1107" w:type="dxa"/>
-            <w:vAlign w:val="center"/>
-          </w:tcPr>
-          <w:p>
-            <w:pPr>
-              <w:spacing w:line="360" w:lineRule="auto"/>
-              <w:rPr>
-                <w:sz w:val="18"/>
-                <w:szCs w:val="18"/>
-              </w:rPr>
-            </w:pPr>
-          </w:p>
-        </w:tc>
-        <w:tc>
-          <w:tcPr>
-            <w:tcW w:w="985" w:type="dxa"/>
-            <w:vAlign w:val="center"/>
-          </w:tcPr>
-          <w:p>
-            <w:pPr>
-              <w:spacing w:line="360" w:lineRule="auto"/>
-              <w:rPr>
-                <w:sz w:val="18"/>
-                <w:szCs w:val="18"/>
-              </w:rPr>
-            </w:pPr>
-          </w:p>
-        </w:tc>
-        <w:tc>
-          <w:tcPr>
-            <w:tcW w:w="862" w:type="dxa"/>
-            <w:vAlign w:val="center"/>
-          </w:tcPr>
-          <w:p>
-            <w:pPr>
-              <w:spacing w:line="360" w:lineRule="auto"/>
-              <w:rPr>
-                <w:sz w:val="18"/>
-                <w:szCs w:val="18"/>
-              </w:rPr>
-            </w:pPr>
+            <w:tcW w:w="2023" w:type="dxa"/>
+            <w:vMerge w:val="restart"/>
+            <w:vAlign w:val="center"/>
+          </w:tcPr>
+          <w:p>
+            <w:pPr>
+              <w:spacing w:line="360" w:lineRule="auto"/>
+              <w:rPr>
+                <w:color w:val="4472C4" w:themeColor="accent5"/>
+                <w:sz w:val="18"/>
+                <w:szCs w:val="18"/>
+              </w:rPr>
+            </w:pPr>
+            <w:r>
+              <w:rPr>
+                <w:color w:val="4472C4" w:themeColor="accent5"/>
+                <w:sz w:val="18"/>
+                <w:szCs w:val="18"/>
+              </w:rPr>
+              <w:t>Ensure the right outcomes to be presented</w:t>
+            </w:r>
+          </w:p>
+        </w:tc>
+        <w:tc>
+          <w:tcPr>
+            <w:tcW w:w="1417" w:type="dxa"/>
+            <w:vMerge w:val="restart"/>
+            <w:vAlign w:val="center"/>
+          </w:tcPr>
+          <w:p>
+            <w:pPr>
+              <w:spacing w:line="360" w:lineRule="auto"/>
+              <w:rPr>
+                <w:color w:val="4472C4" w:themeColor="accent5"/>
+                <w:sz w:val="18"/>
+                <w:szCs w:val="18"/>
+              </w:rPr>
+            </w:pPr>
+            <w:r>
+              <w:rPr>
+                <w:color w:val="4472C4" w:themeColor="accent5"/>
+                <w:sz w:val="18"/>
+                <w:szCs w:val="18"/>
+              </w:rPr>
+              <w:t>Online chat</w:t>
+            </w:r>
+          </w:p>
+        </w:tc>
+        <w:tc>
+          <w:tcPr>
+            <w:tcW w:w="1134" w:type="dxa"/>
+            <w:vAlign w:val="center"/>
+          </w:tcPr>
+          <w:p>
+            <w:pPr>
+              <w:spacing w:line="360" w:lineRule="auto"/>
+              <w:rPr>
+                <w:color w:val="4472C4" w:themeColor="accent5"/>
+                <w:sz w:val="18"/>
+                <w:szCs w:val="18"/>
+              </w:rPr>
+            </w:pPr>
+            <w:r>
+              <w:rPr>
+                <w:color w:val="4472C4" w:themeColor="accent5"/>
+                <w:sz w:val="18"/>
+                <w:szCs w:val="18"/>
+              </w:rPr>
+              <w:t>Slack</w:t>
+            </w:r>
+          </w:p>
+        </w:tc>
+        <w:tc>
+          <w:tcPr>
+            <w:tcW w:w="995" w:type="dxa"/>
+            <w:vAlign w:val="center"/>
+          </w:tcPr>
+          <w:p>
+            <w:pPr>
+              <w:spacing w:line="360" w:lineRule="auto"/>
+              <w:rPr>
+                <w:color w:val="4472C4" w:themeColor="accent5"/>
+                <w:sz w:val="18"/>
+                <w:szCs w:val="18"/>
+              </w:rPr>
+            </w:pPr>
+            <w:r>
+              <w:rPr>
+                <w:color w:val="4472C4" w:themeColor="accent5"/>
+                <w:sz w:val="18"/>
+                <w:szCs w:val="18"/>
+              </w:rPr>
+              <w:t>Depends</w:t>
+            </w:r>
+          </w:p>
+        </w:tc>
+        <w:tc>
+          <w:tcPr>
+            <w:tcW w:w="997" w:type="dxa"/>
+            <w:vAlign w:val="center"/>
+          </w:tcPr>
+          <w:p>
+            <w:pPr>
+              <w:spacing w:line="360" w:lineRule="auto"/>
+              <w:rPr>
+                <w:color w:val="4472C4" w:themeColor="accent5"/>
+                <w:sz w:val="18"/>
+                <w:szCs w:val="18"/>
+              </w:rPr>
+            </w:pPr>
+            <w:r>
+              <w:rPr>
+                <w:color w:val="4472C4" w:themeColor="accent5"/>
+                <w:sz w:val="18"/>
+                <w:szCs w:val="18"/>
+              </w:rPr>
+              <w:t>Depends</w:t>
+            </w:r>
+          </w:p>
+        </w:tc>
+      </w:tr>
+      <w:tr>
+        <w:trPr>
+          <w:trHeight w:val="162"/>
+        </w:trPr>
+        <w:tc>
+          <w:tcPr>
+            <w:tcW w:w="2004" w:type="dxa"/>
+            <w:gridSpan w:val="2"/>
+            <w:vMerge/>
+            <w:shd w:val="clear" w:color="auto" w:fill="D9D9D9" w:themeFill="background1" w:themeFillShade="D9"/>
+            <w:vAlign w:val="center"/>
+          </w:tcPr>
+          <w:p>
+            <w:pPr>
+              <w:spacing w:line="360" w:lineRule="auto"/>
+              <w:rPr>
+                <w:b/>
+                <w:sz w:val="18"/>
+                <w:szCs w:val="18"/>
+              </w:rPr>
+            </w:pPr>
+          </w:p>
+        </w:tc>
+        <w:tc>
+          <w:tcPr>
+            <w:tcW w:w="2023" w:type="dxa"/>
+            <w:vMerge/>
+            <w:vAlign w:val="center"/>
+          </w:tcPr>
+          <w:p>
+            <w:pPr>
+              <w:spacing w:line="360" w:lineRule="auto"/>
+              <w:rPr>
+                <w:color w:val="4472C4" w:themeColor="accent5"/>
+                <w:sz w:val="18"/>
+                <w:szCs w:val="18"/>
+              </w:rPr>
+            </w:pPr>
+          </w:p>
+        </w:tc>
+        <w:tc>
+          <w:tcPr>
+            <w:tcW w:w="1417" w:type="dxa"/>
+            <w:vMerge/>
+            <w:vAlign w:val="center"/>
+          </w:tcPr>
+          <w:p>
+            <w:pPr>
+              <w:spacing w:line="360" w:lineRule="auto"/>
+              <w:rPr>
+                <w:color w:val="4472C4" w:themeColor="accent5"/>
+                <w:sz w:val="18"/>
+                <w:szCs w:val="18"/>
+              </w:rPr>
+            </w:pPr>
+          </w:p>
+        </w:tc>
+        <w:tc>
+          <w:tcPr>
+            <w:tcW w:w="1134" w:type="dxa"/>
+            <w:vAlign w:val="center"/>
+          </w:tcPr>
+          <w:p>
+            <w:pPr>
+              <w:spacing w:line="360" w:lineRule="auto"/>
+              <w:rPr>
+                <w:color w:val="4472C4" w:themeColor="accent5"/>
+                <w:sz w:val="18"/>
+                <w:szCs w:val="18"/>
+              </w:rPr>
+            </w:pPr>
+            <w:r>
+              <w:rPr>
+                <w:color w:val="4472C4" w:themeColor="accent5"/>
+                <w:sz w:val="18"/>
+                <w:szCs w:val="18"/>
+              </w:rPr>
+              <w:t>Email</w:t>
+            </w:r>
+          </w:p>
+        </w:tc>
+        <w:tc>
+          <w:tcPr>
+            <w:tcW w:w="995" w:type="dxa"/>
+            <w:vAlign w:val="center"/>
+          </w:tcPr>
+          <w:p>
+            <w:pPr>
+              <w:spacing w:line="360" w:lineRule="auto"/>
+              <w:rPr>
+                <w:color w:val="4472C4" w:themeColor="accent5"/>
+                <w:sz w:val="18"/>
+                <w:szCs w:val="18"/>
+              </w:rPr>
+            </w:pPr>
+            <w:r>
+              <w:rPr>
+                <w:color w:val="4472C4" w:themeColor="accent5"/>
+                <w:sz w:val="18"/>
+                <w:szCs w:val="18"/>
+              </w:rPr>
+              <w:t>Depends</w:t>
+            </w:r>
+          </w:p>
+        </w:tc>
+        <w:tc>
+          <w:tcPr>
+            <w:tcW w:w="997" w:type="dxa"/>
+            <w:vAlign w:val="center"/>
+          </w:tcPr>
+          <w:p>
+            <w:pPr>
+              <w:spacing w:line="360" w:lineRule="auto"/>
+              <w:rPr>
+                <w:color w:val="4472C4" w:themeColor="accent5"/>
+                <w:sz w:val="18"/>
+                <w:szCs w:val="18"/>
+              </w:rPr>
+            </w:pPr>
+            <w:r>
+              <w:rPr>
+                <w:color w:val="4472C4" w:themeColor="accent5"/>
+                <w:sz w:val="18"/>
+                <w:szCs w:val="18"/>
+              </w:rPr>
+              <w:t>Depends</w:t>
+            </w:r>
+          </w:p>
+        </w:tc>
+      </w:tr>
+      <w:tr>
+        <w:trPr>
+          <w:trHeight w:val="162"/>
+        </w:trPr>
+        <w:tc>
+          <w:tcPr>
+            <w:tcW w:w="2004" w:type="dxa"/>
+            <w:gridSpan w:val="2"/>
+            <w:vMerge/>
+            <w:shd w:val="clear" w:color="auto" w:fill="D9D9D9" w:themeFill="background1" w:themeFillShade="D9"/>
+            <w:vAlign w:val="center"/>
+          </w:tcPr>
+          <w:p>
+            <w:pPr>
+              <w:spacing w:line="360" w:lineRule="auto"/>
+              <w:rPr>
+                <w:b/>
+                <w:sz w:val="18"/>
+                <w:szCs w:val="18"/>
+              </w:rPr>
+            </w:pPr>
+          </w:p>
+        </w:tc>
+        <w:tc>
+          <w:tcPr>
+            <w:tcW w:w="2023" w:type="dxa"/>
+            <w:vMerge/>
+            <w:vAlign w:val="center"/>
+          </w:tcPr>
+          <w:p>
+            <w:pPr>
+              <w:spacing w:line="360" w:lineRule="auto"/>
+              <w:rPr>
+                <w:color w:val="4472C4" w:themeColor="accent5"/>
+                <w:sz w:val="18"/>
+                <w:szCs w:val="18"/>
+              </w:rPr>
+            </w:pPr>
+          </w:p>
+        </w:tc>
+        <w:tc>
+          <w:tcPr>
+            <w:tcW w:w="1417" w:type="dxa"/>
+            <w:vAlign w:val="center"/>
+          </w:tcPr>
+          <w:p>
+            <w:pPr>
+              <w:spacing w:line="360" w:lineRule="auto"/>
+              <w:rPr>
+                <w:color w:val="4472C4" w:themeColor="accent5"/>
+                <w:sz w:val="18"/>
+                <w:szCs w:val="18"/>
+              </w:rPr>
+            </w:pPr>
+            <w:r>
+              <w:rPr>
+                <w:color w:val="4472C4" w:themeColor="accent5"/>
+                <w:sz w:val="18"/>
+                <w:szCs w:val="18"/>
+              </w:rPr>
+              <w:t>Face-to-Face</w:t>
+            </w:r>
+          </w:p>
+        </w:tc>
+        <w:tc>
+          <w:tcPr>
+            <w:tcW w:w="1134" w:type="dxa"/>
+            <w:vAlign w:val="center"/>
+          </w:tcPr>
+          <w:p>
+            <w:pPr>
+              <w:spacing w:line="360" w:lineRule="auto"/>
+              <w:rPr>
+                <w:color w:val="4472C4" w:themeColor="accent5"/>
+                <w:sz w:val="18"/>
+                <w:szCs w:val="18"/>
+              </w:rPr>
+            </w:pPr>
+            <w:r>
+              <w:rPr>
+                <w:color w:val="4472C4" w:themeColor="accent5"/>
+                <w:sz w:val="18"/>
+                <w:szCs w:val="18"/>
+              </w:rPr>
+              <w:t>Supervisor’s office</w:t>
+            </w:r>
+          </w:p>
+        </w:tc>
+        <w:tc>
+          <w:tcPr>
+            <w:tcW w:w="995" w:type="dxa"/>
+            <w:vAlign w:val="center"/>
+          </w:tcPr>
+          <w:p>
+            <w:pPr>
+              <w:spacing w:line="360" w:lineRule="auto"/>
+              <w:rPr>
+                <w:color w:val="4472C4" w:themeColor="accent5"/>
+                <w:sz w:val="18"/>
+                <w:szCs w:val="18"/>
+              </w:rPr>
+            </w:pPr>
+            <w:r>
+              <w:rPr>
+                <w:color w:val="4472C4" w:themeColor="accent5"/>
+                <w:sz w:val="18"/>
+                <w:szCs w:val="18"/>
+              </w:rPr>
+              <w:t>Once</w:t>
+            </w:r>
+          </w:p>
+        </w:tc>
+        <w:tc>
+          <w:tcPr>
+            <w:tcW w:w="997" w:type="dxa"/>
+            <w:vAlign w:val="center"/>
+          </w:tcPr>
+          <w:p>
+            <w:pPr>
+              <w:spacing w:line="360" w:lineRule="auto"/>
+              <w:rPr>
+                <w:color w:val="4472C4" w:themeColor="accent5"/>
+                <w:sz w:val="18"/>
+                <w:szCs w:val="18"/>
+              </w:rPr>
+            </w:pPr>
+            <w:r>
+              <w:rPr>
+                <w:color w:val="4472C4" w:themeColor="accent5"/>
+                <w:sz w:val="18"/>
+                <w:szCs w:val="18"/>
+              </w:rPr>
+              <w:t>30-45 minutes</w:t>
+            </w:r>
           </w:p>
         </w:tc>
       </w:tr>
@@ -7385,8 +8509,22 @@
           <w:numId w:val="3"/>
         </w:numPr>
         <w:spacing w:line="360" w:lineRule="auto"/>
-      </w:pPr>
-      <w:r>
+        <w:rPr>
+          <w:b/>
+          <w:bCs/>
+          <w:color w:val="4472C4" w:themeColor="accent5"/>
+          <w:sz w:val="24"/>
+          <w:szCs w:val="24"/>
+        </w:rPr>
+      </w:pPr>
+      <w:r>
+        <w:rPr>
+          <w:b/>
+          <w:bCs/>
+          <w:color w:val="4472C4" w:themeColor="accent5"/>
+          <w:sz w:val="24"/>
+          <w:szCs w:val="24"/>
+        </w:rPr>
         <w:t>Risks Management Plan</w:t>
       </w:r>
     </w:p>
@@ -7397,13 +8535,7 @@
         <w:jc w:val="both"/>
       </w:pPr>
       <w:r>
-        <w:t xml:space="preserve">        With considering the risk occurrence </w:t>
-      </w:r>
-      <w:r>
-        <w:t>probability</w:t>
-      </w:r>
-      <w:r>
-        <w:t xml:space="preserve"> and the consequence severity level, the </w:t>
+        <w:t xml:space="preserve">        With considering the risk occurrence probability and the consequence severity level, the </w:t>
       </w:r>
       <w:r>
         <w:rPr>
@@ -7436,16 +8568,17 @@
         <w:t xml:space="preserve"> it from being worse. </w:t>
       </w:r>
       <w:r>
-        <w:t>For example, the updated version of Zillow training data and property data is required to download frequently on Kaggle. This might affect the continual accuracy of the value prediction or the pattern of relationships during the data understanding phase. However, if the data might be often updated daily, it is not necessary to download the large scales of data daily. The better way to deal with this situation is to download the latest one when starting the work</w:t>
+        <w:t xml:space="preserve">For example, the updated version of Zillow training data and property data is required to download frequently on Kaggle. This might affect the continual accuracy of the value prediction or the pattern of relationships during the data understanding phase. However, if the data might be often updated daily, it is not necessary to download the large scales of data daily. The better </w:t>
+      </w:r>
+      <w:r>
+        <w:lastRenderedPageBreak/>
+        <w:t>way to deal with this situation is to download the latest one when starting the work</w:t>
       </w:r>
       <w:r>
         <w:t xml:space="preserve"> and assign the unique and convenient names for effective files management</w:t>
       </w:r>
       <w:r>
-        <w:t>.</w:t>
-      </w:r>
-      <w:r>
-        <w:t xml:space="preserve"> </w:t>
+        <w:t xml:space="preserve">. </w:t>
       </w:r>
       <w:r>
         <w:t xml:space="preserve">The orange tables </w:t>
@@ -7558,17 +8691,20 @@
       <w:tblPr>
         <w:tblStyle w:val="ab"/>
         <w:tblW w:w="0" w:type="auto"/>
-        <w:tblInd w:w="360" w:type="dxa"/>
+        <w:tblInd w:w="794" w:type="dxa"/>
         <w:tblLook w:val="04A0" w:firstRow="1" w:lastRow="0" w:firstColumn="1" w:lastColumn="0" w:noHBand="0" w:noVBand="1"/>
       </w:tblPr>
       <w:tblGrid>
         <w:gridCol w:w="636"/>
-        <w:gridCol w:w="1551"/>
-        <w:gridCol w:w="2215"/>
-        <w:gridCol w:w="1984"/>
-        <w:gridCol w:w="1985"/>
+        <w:gridCol w:w="1360"/>
+        <w:gridCol w:w="1942"/>
+        <w:gridCol w:w="1739"/>
+        <w:gridCol w:w="1741"/>
       </w:tblGrid>
       <w:tr>
+        <w:trPr>
+          <w:trHeight w:val="1075"/>
+        </w:trPr>
         <w:tc>
           <w:tcPr>
             <w:tcW w:w="636" w:type="dxa"/>
@@ -7584,7 +8720,6 @@
               <w:rPr>
                 <w:noProof/>
               </w:rPr>
-              <w:lastRenderedPageBreak/>
               <mc:AlternateContent>
                 <mc:Choice Requires="wps">
                   <w:drawing>
@@ -7670,7 +8805,7 @@
         </w:tc>
         <w:tc>
           <w:tcPr>
-            <w:tcW w:w="1551" w:type="dxa"/>
+            <w:tcW w:w="1360" w:type="dxa"/>
           </w:tcPr>
           <w:p>
             <w:pPr>
@@ -7691,7 +8826,7 @@
         </w:tc>
         <w:tc>
           <w:tcPr>
-            <w:tcW w:w="2215" w:type="dxa"/>
+            <w:tcW w:w="1942" w:type="dxa"/>
             <w:shd w:val="clear" w:color="auto" w:fill="FFFF00"/>
           </w:tcPr>
           <w:p>
@@ -7721,7 +8856,7 @@
         </w:tc>
         <w:tc>
           <w:tcPr>
-            <w:tcW w:w="1984" w:type="dxa"/>
+            <w:tcW w:w="1739" w:type="dxa"/>
             <w:shd w:val="clear" w:color="auto" w:fill="ED7D31" w:themeFill="accent2"/>
           </w:tcPr>
           <w:p>
@@ -7743,7 +8878,7 @@
         </w:tc>
         <w:tc>
           <w:tcPr>
-            <w:tcW w:w="1985" w:type="dxa"/>
+            <w:tcW w:w="1741" w:type="dxa"/>
             <w:shd w:val="clear" w:color="auto" w:fill="FF0000"/>
           </w:tcPr>
           <w:p>
@@ -7773,6 +8908,9 @@
         </w:tc>
       </w:tr>
       <w:tr>
+        <w:trPr>
+          <w:trHeight w:val="1075"/>
+        </w:trPr>
         <w:tc>
           <w:tcPr>
             <w:tcW w:w="636" w:type="dxa"/>
@@ -7786,7 +8924,7 @@
         </w:tc>
         <w:tc>
           <w:tcPr>
-            <w:tcW w:w="1551" w:type="dxa"/>
+            <w:tcW w:w="1360" w:type="dxa"/>
           </w:tcPr>
           <w:p>
             <w:pPr>
@@ -7807,7 +8945,7 @@
         </w:tc>
         <w:tc>
           <w:tcPr>
-            <w:tcW w:w="2215" w:type="dxa"/>
+            <w:tcW w:w="1942" w:type="dxa"/>
             <w:shd w:val="clear" w:color="auto" w:fill="00B050"/>
           </w:tcPr>
           <w:p>
@@ -7837,7 +8975,7 @@
         </w:tc>
         <w:tc>
           <w:tcPr>
-            <w:tcW w:w="1984" w:type="dxa"/>
+            <w:tcW w:w="1739" w:type="dxa"/>
             <w:shd w:val="clear" w:color="auto" w:fill="FFFF00"/>
           </w:tcPr>
           <w:p>
@@ -7867,7 +9005,7 @@
         </w:tc>
         <w:tc>
           <w:tcPr>
-            <w:tcW w:w="1985" w:type="dxa"/>
+            <w:tcW w:w="1741" w:type="dxa"/>
             <w:shd w:val="clear" w:color="auto" w:fill="ED7D31" w:themeFill="accent2"/>
           </w:tcPr>
           <w:p>
@@ -7889,6 +9027,9 @@
         </w:tc>
       </w:tr>
       <w:tr>
+        <w:trPr>
+          <w:trHeight w:val="1086"/>
+        </w:trPr>
         <w:tc>
           <w:tcPr>
             <w:tcW w:w="636" w:type="dxa"/>
@@ -7902,7 +9043,7 @@
         </w:tc>
         <w:tc>
           <w:tcPr>
-            <w:tcW w:w="1551" w:type="dxa"/>
+            <w:tcW w:w="1360" w:type="dxa"/>
           </w:tcPr>
           <w:p>
             <w:pPr>
@@ -7923,7 +9064,7 @@
         </w:tc>
         <w:tc>
           <w:tcPr>
-            <w:tcW w:w="2215" w:type="dxa"/>
+            <w:tcW w:w="1942" w:type="dxa"/>
             <w:shd w:val="clear" w:color="auto" w:fill="00B050"/>
           </w:tcPr>
           <w:p>
@@ -7953,7 +9094,7 @@
         </w:tc>
         <w:tc>
           <w:tcPr>
-            <w:tcW w:w="1984" w:type="dxa"/>
+            <w:tcW w:w="1739" w:type="dxa"/>
             <w:shd w:val="clear" w:color="auto" w:fill="00B050"/>
           </w:tcPr>
           <w:p>
@@ -7983,7 +9124,7 @@
         </w:tc>
         <w:tc>
           <w:tcPr>
-            <w:tcW w:w="1985" w:type="dxa"/>
+            <w:tcW w:w="1741" w:type="dxa"/>
             <w:shd w:val="clear" w:color="auto" w:fill="FFFF00"/>
           </w:tcPr>
           <w:p>
@@ -8013,9 +9154,12 @@
         </w:tc>
       </w:tr>
       <w:tr>
-        <w:tc>
-          <w:tcPr>
-            <w:tcW w:w="2187" w:type="dxa"/>
+        <w:trPr>
+          <w:trHeight w:val="351"/>
+        </w:trPr>
+        <w:tc>
+          <w:tcPr>
+            <w:tcW w:w="1996" w:type="dxa"/>
             <w:gridSpan w:val="2"/>
             <w:vMerge w:val="restart"/>
           </w:tcPr>
@@ -8027,7 +9171,7 @@
         </w:tc>
         <w:tc>
           <w:tcPr>
-            <w:tcW w:w="2215" w:type="dxa"/>
+            <w:tcW w:w="1942" w:type="dxa"/>
           </w:tcPr>
           <w:p>
             <w:pPr>
@@ -8040,7 +9184,7 @@
         </w:tc>
         <w:tc>
           <w:tcPr>
-            <w:tcW w:w="1984" w:type="dxa"/>
+            <w:tcW w:w="1739" w:type="dxa"/>
           </w:tcPr>
           <w:p>
             <w:pPr>
@@ -8053,7 +9197,7 @@
         </w:tc>
         <w:tc>
           <w:tcPr>
-            <w:tcW w:w="1985" w:type="dxa"/>
+            <w:tcW w:w="1741" w:type="dxa"/>
           </w:tcPr>
           <w:p>
             <w:pPr>
@@ -8066,9 +9210,12 @@
         </w:tc>
       </w:tr>
       <w:tr>
-        <w:tc>
-          <w:tcPr>
-            <w:tcW w:w="2187" w:type="dxa"/>
+        <w:trPr>
+          <w:trHeight w:val="362"/>
+        </w:trPr>
+        <w:tc>
+          <w:tcPr>
+            <w:tcW w:w="1996" w:type="dxa"/>
             <w:gridSpan w:val="2"/>
             <w:vMerge/>
           </w:tcPr>
@@ -8080,7 +9227,7 @@
         </w:tc>
         <w:tc>
           <w:tcPr>
-            <w:tcW w:w="6184" w:type="dxa"/>
+            <w:tcW w:w="5422" w:type="dxa"/>
             <w:gridSpan w:val="3"/>
           </w:tcPr>
           <w:p>
@@ -8189,6 +9336,19 @@
     </w:p>
     <w:p>
       <w:pPr>
+        <w:rPr>
+          <w:b/>
+        </w:rPr>
+      </w:pPr>
+      <w:r>
+        <w:rPr>
+          <w:b/>
+        </w:rPr>
+        <w:br w:type="page"/>
+      </w:r>
+    </w:p>
+    <w:p>
+      <w:pPr>
         <w:spacing w:line="360" w:lineRule="auto"/>
         <w:ind w:left="360"/>
         <w:jc w:val="center"/>
@@ -8200,6 +9360,7 @@
         <w:rPr>
           <w:b/>
         </w:rPr>
+        <w:lastRenderedPageBreak/>
         <w:t xml:space="preserve">Risks of Level 3 </w:t>
       </w:r>
       <w:r>
@@ -8293,7 +9454,13 @@
               <w:jc w:val="both"/>
             </w:pPr>
             <w:r>
-              <w:t>The hard disk of the private workstation or the public workstation at QUT might break down without any notice.</w:t>
+              <w:t xml:space="preserve">The hard disk of the private workstation or the public workstation at QUT might break down </w:t>
+            </w:r>
+            <w:r>
+              <w:t>unexpectedly</w:t>
+            </w:r>
+            <w:r>
+              <w:t>.</w:t>
             </w:r>
           </w:p>
         </w:tc>
@@ -8374,12 +9541,7 @@
               <w:spacing w:line="360" w:lineRule="auto"/>
             </w:pPr>
             <w:r>
-              <w:t>Discuss with s</w:t>
-            </w:r>
-            <w:bookmarkStart w:id="0" w:name="_GoBack"/>
-            <w:bookmarkEnd w:id="0"/>
-            <w:r>
-              <w:t>upervisor or together with faculty to get more powerful resources and rational working environment.</w:t>
+              <w:t>Discuss with supervisor or together with faculty to get more powerful resources and rational working environment.</w:t>
             </w:r>
           </w:p>
         </w:tc>
@@ -8401,7 +9563,6 @@
               <w:rPr>
                 <w:b/>
               </w:rPr>
-              <w:lastRenderedPageBreak/>
               <w:t>Unavailable of Supervisor</w:t>
             </w:r>
           </w:p>
@@ -8498,10 +9659,14 @@
         <w:lastRenderedPageBreak/>
         <w:t>Reference</w:t>
       </w:r>
+      <w:bookmarkStart w:id="0" w:name="_GoBack"/>
+      <w:bookmarkEnd w:id="0"/>
     </w:p>
     <w:p>
       <w:pPr>
         <w:spacing w:line="360" w:lineRule="auto"/>
+        <w:ind w:firstLine="720"/>
+        <w:jc w:val="both"/>
       </w:pPr>
       <w:r>
         <w:t xml:space="preserve">California Payroll (n.d.). 2017 California Minimum Wage Table. Retrieved from </w:t>
@@ -8513,6 +9678,8 @@
     <w:p>
       <w:pPr>
         <w:spacing w:line="360" w:lineRule="auto"/>
+        <w:ind w:firstLine="720"/>
+        <w:jc w:val="both"/>
       </w:pPr>
       <w:r>
         <w:t>Guido, Z</w:t>
@@ -8530,6 +9697,8 @@
     <w:p>
       <w:pPr>
         <w:spacing w:line="360" w:lineRule="auto"/>
+        <w:ind w:firstLine="720"/>
+        <w:jc w:val="both"/>
       </w:pPr>
       <w:r>
         <w:t xml:space="preserve">Kaggle Inc. (n.d.). Zillow Prize: Zillow’s Home Value Prediction (Zestimate). Retrieved from </w:t>
@@ -8541,6 +9710,8 @@
     <w:p>
       <w:pPr>
         <w:spacing w:line="360" w:lineRule="auto"/>
+        <w:ind w:firstLine="720"/>
+        <w:jc w:val="both"/>
       </w:pPr>
       <w:r>
         <w:t xml:space="preserve">MindTools (n.d.). The Cynefin Framework. Retrieved from </w:t>
@@ -8552,6 +9723,8 @@
     <w:p>
       <w:pPr>
         <w:spacing w:line="360" w:lineRule="auto"/>
+        <w:ind w:firstLine="720"/>
+        <w:jc w:val="both"/>
       </w:pPr>
       <w:r>
         <w:t xml:space="preserve">Zillow Inc. (n.d.). Zestimate. Retrieved from </w:t>
@@ -9255,6 +10428,119 @@
     </w:lvl>
   </w:abstractNum>
   <w:abstractNum w:abstractNumId="2" w15:restartNumberingAfterBreak="0">
+    <w:nsid w:val="53801AFD"/>
+    <w:multiLevelType w:val="hybridMultilevel"/>
+    <w:tmpl w:val="1374B370"/>
+    <w:lvl w:ilvl="0" w:tplc="0C090001">
+      <w:start w:val="1"/>
+      <w:numFmt w:val="bullet"/>
+      <w:lvlText w:val=""/>
+      <w:lvlJc w:val="left"/>
+      <w:pPr>
+        <w:ind w:left="720" w:hanging="360"/>
+      </w:pPr>
+      <w:rPr>
+        <w:rFonts w:ascii="Symbol" w:hAnsi="Symbol" w:hint="default"/>
+      </w:rPr>
+    </w:lvl>
+    <w:lvl w:ilvl="1" w:tplc="0C090003" w:tentative="1">
+      <w:start w:val="1"/>
+      <w:numFmt w:val="bullet"/>
+      <w:lvlText w:val="o"/>
+      <w:lvlJc w:val="left"/>
+      <w:pPr>
+        <w:ind w:left="1440" w:hanging="360"/>
+      </w:pPr>
+      <w:rPr>
+        <w:rFonts w:ascii="Courier New" w:hAnsi="Courier New" w:cs="Courier New" w:hint="default"/>
+      </w:rPr>
+    </w:lvl>
+    <w:lvl w:ilvl="2" w:tplc="0C090005" w:tentative="1">
+      <w:start w:val="1"/>
+      <w:numFmt w:val="bullet"/>
+      <w:lvlText w:val=""/>
+      <w:lvlJc w:val="left"/>
+      <w:pPr>
+        <w:ind w:left="2160" w:hanging="360"/>
+      </w:pPr>
+      <w:rPr>
+        <w:rFonts w:ascii="Wingdings" w:hAnsi="Wingdings" w:hint="default"/>
+      </w:rPr>
+    </w:lvl>
+    <w:lvl w:ilvl="3" w:tplc="0C090001" w:tentative="1">
+      <w:start w:val="1"/>
+      <w:numFmt w:val="bullet"/>
+      <w:lvlText w:val=""/>
+      <w:lvlJc w:val="left"/>
+      <w:pPr>
+        <w:ind w:left="2880" w:hanging="360"/>
+      </w:pPr>
+      <w:rPr>
+        <w:rFonts w:ascii="Symbol" w:hAnsi="Symbol" w:hint="default"/>
+      </w:rPr>
+    </w:lvl>
+    <w:lvl w:ilvl="4" w:tplc="0C090003" w:tentative="1">
+      <w:start w:val="1"/>
+      <w:numFmt w:val="bullet"/>
+      <w:lvlText w:val="o"/>
+      <w:lvlJc w:val="left"/>
+      <w:pPr>
+        <w:ind w:left="3600" w:hanging="360"/>
+      </w:pPr>
+      <w:rPr>
+        <w:rFonts w:ascii="Courier New" w:hAnsi="Courier New" w:cs="Courier New" w:hint="default"/>
+      </w:rPr>
+    </w:lvl>
+    <w:lvl w:ilvl="5" w:tplc="0C090005" w:tentative="1">
+      <w:start w:val="1"/>
+      <w:numFmt w:val="bullet"/>
+      <w:lvlText w:val=""/>
+      <w:lvlJc w:val="left"/>
+      <w:pPr>
+        <w:ind w:left="4320" w:hanging="360"/>
+      </w:pPr>
+      <w:rPr>
+        <w:rFonts w:ascii="Wingdings" w:hAnsi="Wingdings" w:hint="default"/>
+      </w:rPr>
+    </w:lvl>
+    <w:lvl w:ilvl="6" w:tplc="0C090001" w:tentative="1">
+      <w:start w:val="1"/>
+      <w:numFmt w:val="bullet"/>
+      <w:lvlText w:val=""/>
+      <w:lvlJc w:val="left"/>
+      <w:pPr>
+        <w:ind w:left="5040" w:hanging="360"/>
+      </w:pPr>
+      <w:rPr>
+        <w:rFonts w:ascii="Symbol" w:hAnsi="Symbol" w:hint="default"/>
+      </w:rPr>
+    </w:lvl>
+    <w:lvl w:ilvl="7" w:tplc="0C090003" w:tentative="1">
+      <w:start w:val="1"/>
+      <w:numFmt w:val="bullet"/>
+      <w:lvlText w:val="o"/>
+      <w:lvlJc w:val="left"/>
+      <w:pPr>
+        <w:ind w:left="5760" w:hanging="360"/>
+      </w:pPr>
+      <w:rPr>
+        <w:rFonts w:ascii="Courier New" w:hAnsi="Courier New" w:cs="Courier New" w:hint="default"/>
+      </w:rPr>
+    </w:lvl>
+    <w:lvl w:ilvl="8" w:tplc="0C090005" w:tentative="1">
+      <w:start w:val="1"/>
+      <w:numFmt w:val="bullet"/>
+      <w:lvlText w:val=""/>
+      <w:lvlJc w:val="left"/>
+      <w:pPr>
+        <w:ind w:left="6480" w:hanging="360"/>
+      </w:pPr>
+      <w:rPr>
+        <w:rFonts w:ascii="Wingdings" w:hAnsi="Wingdings" w:hint="default"/>
+      </w:rPr>
+    </w:lvl>
+  </w:abstractNum>
+  <w:abstractNum w:abstractNumId="3" w15:restartNumberingAfterBreak="0">
     <w:nsid w:val="7EAF4576"/>
     <w:multiLevelType w:val="multilevel"/>
     <w:tmpl w:val="66C4F116"/>
@@ -9382,6 +10668,9 @@
     <w:abstractNumId w:val="1"/>
   </w:num>
   <w:num w:numId="3">
+    <w:abstractNumId w:val="3"/>
+  </w:num>
+  <w:num w:numId="4">
     <w:abstractNumId w:val="2"/>
   </w:num>
 </w:numbering>
@@ -10047,6 +11336,18 @@
       <w:szCs w:val="24"/>
     </w:rPr>
   </w:style>
+  <w:style w:type="character" w:styleId="ad">
+    <w:name w:val="Unresolved Mention"/>
+    <w:basedOn w:val="a0"/>
+    <w:uiPriority w:val="99"/>
+    <w:semiHidden/>
+    <w:unhideWhenUsed/>
+    <w:rsid w:val="00CD28DC"/>
+    <w:rPr>
+      <w:color w:val="808080"/>
+      <w:shd w:val="clear" w:color="auto" w:fill="E6E6E6"/>
+    </w:rPr>
+  </w:style>
 </w:styles>
 </file>
 
@@ -10316,7 +11617,7 @@
 </file>
 
 <file path=customXml/itemProps1.xml><?xml version="1.0" encoding="utf-8"?>
-<ds:datastoreItem xmlns:ds="http://schemas.openxmlformats.org/officeDocument/2006/customXml" ds:itemID="{634D612D-A638-4B8D-885A-22CF67FAAA9F}">
+<ds:datastoreItem xmlns:ds="http://schemas.openxmlformats.org/officeDocument/2006/customXml" ds:itemID="{0E7AF32D-14D0-4753-80A2-18CFBFC140D2}">
   <ds:schemaRefs>
     <ds:schemaRef ds:uri="http://schemas.openxmlformats.org/officeDocument/2006/bibliography"/>
   </ds:schemaRefs>

</xml_diff>